<commit_message>
Se agregar el informe actualizado
</commit_message>
<xml_diff>
--- a/Informe_Proyecto_Lab.docx
+++ b/Informe_Proyecto_Lab.docx
@@ -12,7 +12,19 @@
         <w:ind w:firstLine="708"/>
       </w:pPr>
       <w:r>
-        <w:t xml:space="preserve">Nuestro objetivo principal es de desarrollar un sistema de inventario destinado a simplificar y mejorar un sistema de gestión. inspirándonos en </w:t>
+        <w:t>El</w:t>
+      </w:r>
+      <w:r>
+        <w:t xml:space="preserve"> objetivo principal es de desarrollar un sistema de inventario destinado a </w:t>
+      </w:r>
+      <w:r>
+        <w:t>un sistema de gestión para una empresa o comercio</w:t>
+      </w:r>
+      <w:r>
+        <w:t xml:space="preserve">. </w:t>
+      </w:r>
+      <w:r>
+        <w:t xml:space="preserve">El sistema se inspira en los programas administrativos como </w:t>
       </w:r>
       <w:proofErr w:type="spellStart"/>
       <w:r>
@@ -20,23 +32,103 @@
       </w:r>
       <w:proofErr w:type="spellEnd"/>
       <w:r>
-        <w:t xml:space="preserve">, el programa nos permitirá ingresos, modificaciones y un seguimiento del inventario. Registros ingreso y egreso de productos. Creación de ordenes de venta y compras internas de la empresa.  </w:t>
-      </w:r>
-      <w:r>
+        <w:t xml:space="preserve"> y </w:t>
+      </w:r>
+      <w:r>
+        <w:t>Tango,</w:t>
+      </w:r>
+      <w:r>
+        <w:t xml:space="preserve"> pero con alcance y una dinámica mucho más simplificada. El programa será hecho en el lenguaje de programación de C++ incluyendo algunas librerías de .NET para realizar la interfaz gráfica.</w:t>
+      </w:r>
+    </w:p>
+    <w:p/>
+    <w:p>
+      <w:r>
+        <w:t>D</w:t>
+      </w:r>
+      <w:r>
+        <w:t>escripción del Sistema</w:t>
+      </w:r>
+    </w:p>
+    <w:p>
+      <w:r>
+        <w:t>El objetivo principal del programa es permitir llevar la trazabilidad de los ítems en inventario, las ordenes de compra y ventas que se hayan hecho o se encuentren abiertas y realizar un informe de contabilidad simple para hacer análisis de backlog y proyecciones a futuro.</w:t>
+      </w:r>
+    </w:p>
+    <w:p>
+      <w:r>
+        <w:t>El programa nos permitirá ingresos, modificaciones y un seguimiento del inventario</w:t>
+      </w:r>
+      <w:r>
+        <w:t xml:space="preserve"> por medio de la c</w:t>
+      </w:r>
+      <w:r>
+        <w:t xml:space="preserve">reación de </w:t>
+      </w:r>
+      <w:r>
+        <w:t>órdenes</w:t>
+      </w:r>
+      <w:r>
+        <w:t xml:space="preserve"> de </w:t>
+      </w:r>
+      <w:r>
+        <w:t>compra</w:t>
+      </w:r>
+      <w:r>
+        <w:t xml:space="preserve"> y </w:t>
+      </w:r>
+      <w:r>
+        <w:t>venta</w:t>
+      </w:r>
+      <w:r>
+        <w:t xml:space="preserve"> de la empresa. </w:t>
+      </w:r>
+    </w:p>
+    <w:p>
+      <w:r>
+        <w:t xml:space="preserve">Se podrán crear usuarios con diferentes roles que tendrán disponible las acciones que correspondan para el rol que tengan asignado. </w:t>
+      </w:r>
+    </w:p>
+    <w:p>
+      <w:r>
+        <w:t>El inventario</w:t>
+      </w:r>
+      <w:r>
+        <w:t xml:space="preserve"> es la principal tarea que el programa resuelve. Consiste en</w:t>
+      </w:r>
+      <w:r>
+        <w:t xml:space="preserve"> ítems de los cuales se tendrá registro del nombre, descripción, </w:t>
+      </w:r>
+      <w:r>
+        <w:t>marca, cantidad, precio y costo. También existirán dos registros que permiten indicar si el ítem puede ser comprado o vendido. Esto se debe a que pueden existir ítems que sean consumibles necesarios para la empresa pero que no se puedan vender (por ejemplo, artículos de oficina). El ingreso y egreso de los ítems de inventario se realizará por medio de ordenes de compra y venta.</w:t>
+      </w:r>
+    </w:p>
+    <w:p>
+      <w:r>
+        <w:t xml:space="preserve">La aplicación también tendrá la posibilidad de crear órdenes de compra y venta. En el caso de las órdenes de compra, estas tendrán como registros el número de orden, proveedor, comprador que está realizando la compra, un listado de los ítems que se están comprando, el total gastado, y la fecha de ingreso. Por otro lado, las órdenes de venta tendrán como registros el número de orden de venta, el cliente, el vendedor que realizó la venta, el producto, el total vendido y la fecha de ingreso de la orden. </w:t>
+      </w:r>
+    </w:p>
+    <w:p>
+      <w:r>
+        <w:t>Finalmente, existirá un esquema de usuarios y registros de clientes y proveedores que permitirá llevar una trazabilidad de los contactos de compra, venta y los usuarios que tienen permitido acceder al programa. Cada usuario tiene asignado un rol el cual le habilita las opciones que debe manejar para cada caso. También existe un usuario “Administrador” que es el que tiene el control total del programa y le permite crear usuarios y asignar roles.</w:t>
+      </w:r>
+    </w:p>
+    <w:p/>
+    <w:p/>
+    <w:p/>
+    <w:p/>
+    <w:p/>
+    <w:p/>
+    <w:p/>
+    <w:p>
+      <w:r>
+        <w:lastRenderedPageBreak/>
         <w:t>A lo largo de este informe, se detallarán las características técnicas y funcionales de este sistema, destacando su relevancia en la eficiencia operativa de la empresa.</w:t>
       </w:r>
     </w:p>
     <w:p/>
     <w:p>
       <w:r>
-        <w:t>D</w:t>
-      </w:r>
-      <w:r>
-        <w:t>escripción del Sistema</w:t>
-      </w:r>
-    </w:p>
-    <w:p>
-      <w:r>
         <w:tab/>
       </w:r>
       <w:r>
@@ -111,8 +203,13 @@
     <w:p/>
     <w:p/>
     <w:p/>
-    <w:p>
-      <w:r>
+    <w:p/>
+    <w:p/>
+    <w:p/>
+    <w:p/>
+    <w:p>
+      <w:r>
+        <w:lastRenderedPageBreak/>
         <w:t xml:space="preserve">Anexo Diagrama de Clases </w:t>
       </w:r>
     </w:p>
@@ -913,6 +1010,21 @@
 </file>
 
 <file path=customXml/item1.xml><?xml version="1.0" encoding="utf-8"?>
+<p:properties xmlns:p="http://schemas.microsoft.com/office/2006/metadata/properties" xmlns:xsi="http://www.w3.org/2001/XMLSchema-instance" xmlns:pc="http://schemas.microsoft.com/office/infopath/2007/PartnerControls">
+  <documentManagement/>
+</p:properties>
+</file>
+
+<file path=customXml/item2.xml><?xml version="1.0" encoding="utf-8"?>
+<?mso-contentType ?>
+<FormTemplates xmlns="http://schemas.microsoft.com/sharepoint/v3/contenttype/forms">
+  <Display>DocumentLibraryForm</Display>
+  <Edit>DocumentLibraryForm</Edit>
+  <New>DocumentLibraryForm</New>
+</FormTemplates>
+</file>
+
+<file path=customXml/item3.xml><?xml version="1.0" encoding="utf-8"?>
 <ct:contentTypeSchema xmlns:ct="http://schemas.microsoft.com/office/2006/metadata/contentType" xmlns:ma="http://schemas.microsoft.com/office/2006/metadata/properties/metaAttributes" ct:_="" ma:_="" ma:contentTypeName="Documento" ma:contentTypeID="0x010100D460C5D4C186CE4B9133EC7CB0B0EF58" ma:contentTypeVersion="3" ma:contentTypeDescription="Crear nuevo documento." ma:contentTypeScope="" ma:versionID="8a057e94074adcf48356716ea0434a60">
   <xsd:schema xmlns:xsd="http://www.w3.org/2001/XMLSchema" xmlns:xs="http://www.w3.org/2001/XMLSchema" xmlns:p="http://schemas.microsoft.com/office/2006/metadata/properties" xmlns:ns3="cad50421-d66e-4f74-acc1-8e2813e2df44" targetNamespace="http://schemas.microsoft.com/office/2006/metadata/properties" ma:root="true" ma:fieldsID="d936c35c6e493529c6d08f3968ed2af7" ns3:_="">
     <xsd:import namespace="cad50421-d66e-4f74-acc1-8e2813e2df44"/>
@@ -1050,22 +1162,24 @@
 </ct:contentTypeSchema>
 </file>
 
-<file path=customXml/item2.xml><?xml version="1.0" encoding="utf-8"?>
-<?mso-contentType ?>
-<FormTemplates xmlns="http://schemas.microsoft.com/sharepoint/v3/contenttype/forms">
-  <Display>DocumentLibraryForm</Display>
-  <Edit>DocumentLibraryForm</Edit>
-  <New>DocumentLibraryForm</New>
-</FormTemplates>
+<file path=customXml/itemProps1.xml><?xml version="1.0" encoding="utf-8"?>
+<ds:datastoreItem xmlns:ds="http://schemas.openxmlformats.org/officeDocument/2006/customXml" ds:itemID="{70D37E08-B10A-4809-ADD4-D045F132C2C8}">
+  <ds:schemaRefs>
+    <ds:schemaRef ds:uri="http://schemas.microsoft.com/office/2006/metadata/properties"/>
+    <ds:schemaRef ds:uri="http://schemas.microsoft.com/office/infopath/2007/PartnerControls"/>
+  </ds:schemaRefs>
+</ds:datastoreItem>
 </file>
 
-<file path=customXml/item3.xml><?xml version="1.0" encoding="utf-8"?>
-<p:properties xmlns:p="http://schemas.microsoft.com/office/2006/metadata/properties" xmlns:xsi="http://www.w3.org/2001/XMLSchema-instance" xmlns:pc="http://schemas.microsoft.com/office/infopath/2007/PartnerControls">
-  <documentManagement/>
-</p:properties>
+<file path=customXml/itemProps2.xml><?xml version="1.0" encoding="utf-8"?>
+<ds:datastoreItem xmlns:ds="http://schemas.openxmlformats.org/officeDocument/2006/customXml" ds:itemID="{F6F733CA-1D1C-4A93-87A0-FE3BA6A194E5}">
+  <ds:schemaRefs>
+    <ds:schemaRef ds:uri="http://schemas.microsoft.com/sharepoint/v3/contenttype/forms"/>
+  </ds:schemaRefs>
+</ds:datastoreItem>
 </file>
 
-<file path=customXml/itemProps1.xml><?xml version="1.0" encoding="utf-8"?>
+<file path=customXml/itemProps3.xml><?xml version="1.0" encoding="utf-8"?>
 <ds:datastoreItem xmlns:ds="http://schemas.openxmlformats.org/officeDocument/2006/customXml" ds:itemID="{6996AF28-8555-4E6C-B4A7-6D127421B1DB}">
   <ds:schemaRefs>
     <ds:schemaRef ds:uri="http://schemas.microsoft.com/office/2006/metadata/contentType"/>
@@ -1081,28 +1195,4 @@
     <ds:schemaRef ds:uri="http://schemas.microsoft.com/internal/obd"/>
   </ds:schemaRefs>
 </ds:datastoreItem>
-</file>
-
-<file path=customXml/itemProps2.xml><?xml version="1.0" encoding="utf-8"?>
-<ds:datastoreItem xmlns:ds="http://schemas.openxmlformats.org/officeDocument/2006/customXml" ds:itemID="{F6F733CA-1D1C-4A93-87A0-FE3BA6A194E5}">
-  <ds:schemaRefs>
-    <ds:schemaRef ds:uri="http://schemas.microsoft.com/sharepoint/v3/contenttype/forms"/>
-  </ds:schemaRefs>
-</ds:datastoreItem>
-</file>
-
-<file path=customXml/itemProps3.xml><?xml version="1.0" encoding="utf-8"?>
-<ds:datastoreItem xmlns:ds="http://schemas.openxmlformats.org/officeDocument/2006/customXml" ds:itemID="{70D37E08-B10A-4809-ADD4-D045F132C2C8}">
-  <ds:schemaRefs>
-    <ds:schemaRef ds:uri="http://purl.org/dc/terms/"/>
-    <ds:schemaRef ds:uri="http://schemas.microsoft.com/office/2006/metadata/properties"/>
-    <ds:schemaRef ds:uri="http://www.w3.org/XML/1998/namespace"/>
-    <ds:schemaRef ds:uri="http://schemas.microsoft.com/office/2006/documentManagement/types"/>
-    <ds:schemaRef ds:uri="http://purl.org/dc/dcmitype/"/>
-    <ds:schemaRef ds:uri="http://schemas.openxmlformats.org/package/2006/metadata/core-properties"/>
-    <ds:schemaRef ds:uri="http://purl.org/dc/elements/1.1/"/>
-    <ds:schemaRef ds:uri="http://schemas.microsoft.com/office/infopath/2007/PartnerControls"/>
-    <ds:schemaRef ds:uri="cad50421-d66e-4f74-acc1-8e2813e2df44"/>
-  </ds:schemaRefs>
-</ds:datastoreItem>
 </file>
</xml_diff>

<commit_message>
Caratula y cambios en texto
Meti biri biri utilizando la base que teniamos de informe.
</commit_message>
<xml_diff>
--- a/Informe_Proyecto_Lab.docx
+++ b/Informe_Proyecto_Lab.docx
@@ -3,221 +3,1155 @@
 <w:document xmlns:wpc="http://schemas.microsoft.com/office/word/2010/wordprocessingCanvas" xmlns:cx="http://schemas.microsoft.com/office/drawing/2014/chartex" xmlns:cx1="http://schemas.microsoft.com/office/drawing/2015/9/8/chartex" xmlns:cx2="http://schemas.microsoft.com/office/drawing/2015/10/21/chartex" xmlns:cx3="http://schemas.microsoft.com/office/drawing/2016/5/9/chartex" xmlns:cx4="http://schemas.microsoft.com/office/drawing/2016/5/10/chartex" xmlns:cx5="http://schemas.microsoft.com/office/drawing/2016/5/11/chartex" xmlns:cx6="http://schemas.microsoft.com/office/drawing/2016/5/12/chartex" xmlns:cx7="http://schemas.microsoft.com/office/drawing/2016/5/13/chartex" xmlns:cx8="http://schemas.microsoft.com/office/drawing/2016/5/14/chartex" xmlns:mc="http://schemas.openxmlformats.org/markup-compatibility/2006" xmlns:aink="http://schemas.microsoft.com/office/drawing/2016/ink" xmlns:am3d="http://schemas.microsoft.com/office/drawing/2017/model3d" xmlns:o="urn:schemas-microsoft-com:office:office" xmlns:oel="http://schemas.microsoft.com/office/2019/extlst" xmlns:r="http://schemas.openxmlformats.org/officeDocument/2006/relationships" xmlns:m="http://schemas.openxmlformats.org/officeDocument/2006/math" xmlns:v="urn:schemas-microsoft-com:vml" xmlns:wp14="http://schemas.microsoft.com/office/word/2010/wordprocessingDrawing" xmlns:wp="http://schemas.openxmlformats.org/drawingml/2006/wordprocessingDrawing" xmlns:w10="urn:schemas-microsoft-com:office:word" xmlns:w="http://schemas.openxmlformats.org/wordprocessingml/2006/main" xmlns:w14="http://schemas.microsoft.com/office/word/2010/wordml" xmlns:w15="http://schemas.microsoft.com/office/word/2012/wordml" xmlns:w16cex="http://schemas.microsoft.com/office/word/2018/wordml/cex" xmlns:w16cid="http://schemas.microsoft.com/office/word/2016/wordml/cid" xmlns:w16="http://schemas.microsoft.com/office/word/2018/wordml" xmlns:w16sdtdh="http://schemas.microsoft.com/office/word/2020/wordml/sdtdatahash" xmlns:w16se="http://schemas.microsoft.com/office/word/2015/wordml/symex" xmlns:wpg="http://schemas.microsoft.com/office/word/2010/wordprocessingGroup" xmlns:wpi="http://schemas.microsoft.com/office/word/2010/wordprocessingInk" xmlns:wne="http://schemas.microsoft.com/office/word/2006/wordml" xmlns:wps="http://schemas.microsoft.com/office/word/2010/wordprocessingShape" mc:Ignorable="w14 w15 w16se w16cid w16 w16cex w16sdtdh wp14">
   <w:body>
     <w:p>
-      <w:r>
-        <w:t>introducción</w:t>
-      </w:r>
-    </w:p>
-    <w:p>
-      <w:pPr>
-        <w:ind w:firstLine="708"/>
-      </w:pPr>
-      <w:r>
+      <w:pPr>
+        <w:jc w:val="center"/>
+      </w:pPr>
+    </w:p>
+    <w:p>
+      <w:pPr>
+        <w:jc w:val="center"/>
+        <w:rPr>
+          <w:color w:val="44546A" w:themeColor="text2"/>
+          <w:sz w:val="72"/>
+          <w:szCs w:val="72"/>
+        </w:rPr>
+      </w:pPr>
+      <w:r>
+        <w:rPr>
+          <w:color w:val="44546A" w:themeColor="text2"/>
+          <w:sz w:val="72"/>
+          <w:szCs w:val="72"/>
+        </w:rPr>
+        <w:t>INFORME DEL PROYECTO</w:t>
+      </w:r>
+    </w:p>
+    <w:p>
+      <w:pPr>
+        <w:jc w:val="center"/>
+        <w:rPr>
+          <w:color w:val="44546A" w:themeColor="text2"/>
+          <w:sz w:val="72"/>
+          <w:szCs w:val="72"/>
+        </w:rPr>
+      </w:pPr>
+      <w:proofErr w:type="spellStart"/>
+      <w:r>
+        <w:rPr>
+          <w:color w:val="44546A" w:themeColor="text2"/>
+          <w:sz w:val="72"/>
+          <w:szCs w:val="72"/>
+        </w:rPr>
+        <w:t>NexaGest</w:t>
+      </w:r>
+      <w:proofErr w:type="spellEnd"/>
+    </w:p>
+    <w:p>
+      <w:pPr>
+        <w:jc w:val="center"/>
+        <w:rPr>
+          <w:color w:val="44546A" w:themeColor="text2"/>
+          <w:sz w:val="56"/>
+          <w:szCs w:val="56"/>
+        </w:rPr>
+      </w:pPr>
+      <w:r>
+        <w:rPr>
+          <w:noProof/>
+          <w:color w:val="44546A" w:themeColor="text2"/>
+          <w:sz w:val="40"/>
+          <w:szCs w:val="40"/>
+        </w:rPr>
+        <w:drawing>
+          <wp:inline distT="0" distB="0" distL="0" distR="0" wp14:anchorId="597FE71D" wp14:editId="64DC3773">
+            <wp:extent cx="4660900" cy="3872230"/>
+            <wp:effectExtent l="0" t="0" r="0" b="0"/>
+            <wp:docPr id="748085628" name="Imagen 1" descr="Interfaz de usuario gráfica&#10;&#10;Descripción generada automáticamente"/>
+            <wp:cNvGraphicFramePr>
+              <a:graphicFrameLocks xmlns:a="http://schemas.openxmlformats.org/drawingml/2006/main" noChangeAspect="1"/>
+            </wp:cNvGraphicFramePr>
+            <a:graphic xmlns:a="http://schemas.openxmlformats.org/drawingml/2006/main">
+              <a:graphicData uri="http://schemas.openxmlformats.org/drawingml/2006/picture">
+                <pic:pic xmlns:pic="http://schemas.openxmlformats.org/drawingml/2006/picture">
+                  <pic:nvPicPr>
+                    <pic:cNvPr id="748085628" name="Imagen 1" descr="Interfaz de usuario gráfica&#10;&#10;Descripción generada automáticamente"/>
+                    <pic:cNvPicPr/>
+                  </pic:nvPicPr>
+                  <pic:blipFill>
+                    <a:blip r:embed="rId7" cstate="print">
+                      <a:extLst>
+                        <a:ext uri="{28A0092B-C50C-407E-A947-70E740481C1C}">
+                          <a14:useLocalDpi xmlns:a14="http://schemas.microsoft.com/office/drawing/2010/main" val="0"/>
+                        </a:ext>
+                      </a:extLst>
+                    </a:blip>
+                    <a:stretch>
+                      <a:fillRect/>
+                    </a:stretch>
+                  </pic:blipFill>
+                  <pic:spPr>
+                    <a:xfrm>
+                      <a:off x="0" y="0"/>
+                      <a:ext cx="4660900" cy="3872230"/>
+                    </a:xfrm>
+                    <a:prstGeom prst="rect">
+                      <a:avLst/>
+                    </a:prstGeom>
+                  </pic:spPr>
+                </pic:pic>
+              </a:graphicData>
+            </a:graphic>
+          </wp:inline>
+        </w:drawing>
+      </w:r>
+    </w:p>
+    <w:p>
+      <w:pPr>
+        <w:spacing w:line="240" w:lineRule="auto"/>
+        <w:rPr>
+          <w:color w:val="44546A" w:themeColor="text2"/>
+          <w:sz w:val="40"/>
+          <w:szCs w:val="40"/>
+        </w:rPr>
+      </w:pPr>
+      <w:r>
+        <w:rPr>
+          <w:color w:val="44546A" w:themeColor="text2"/>
+          <w:sz w:val="40"/>
+          <w:szCs w:val="40"/>
+        </w:rPr>
+        <w:t>Integr</w:t>
+      </w:r>
+      <w:r>
+        <w:rPr>
+          <w:color w:val="44546A" w:themeColor="text2"/>
+          <w:sz w:val="40"/>
+          <w:szCs w:val="40"/>
+        </w:rPr>
+        <w:t>antes</w:t>
+      </w:r>
+      <w:r>
+        <w:rPr>
+          <w:color w:val="44546A" w:themeColor="text2"/>
+          <w:sz w:val="40"/>
+          <w:szCs w:val="40"/>
+        </w:rPr>
+        <w:t>:</w:t>
+      </w:r>
+      <w:r>
+        <w:rPr>
+          <w:color w:val="44546A" w:themeColor="text2"/>
+        </w:rPr>
+        <w:br/>
+      </w:r>
+      <w:r>
+        <w:rPr>
+          <w:color w:val="44546A" w:themeColor="text2"/>
+          <w:sz w:val="40"/>
+          <w:szCs w:val="40"/>
+        </w:rPr>
+        <w:t>Ezequiel Teruel</w:t>
+      </w:r>
+    </w:p>
+    <w:p>
+      <w:pPr>
+        <w:spacing w:line="240" w:lineRule="auto"/>
+        <w:rPr>
+          <w:color w:val="44546A" w:themeColor="text2"/>
+          <w:sz w:val="40"/>
+          <w:szCs w:val="40"/>
+        </w:rPr>
+      </w:pPr>
+      <w:r>
+        <w:rPr>
+          <w:color w:val="44546A" w:themeColor="text2"/>
+          <w:sz w:val="40"/>
+          <w:szCs w:val="40"/>
+        </w:rPr>
+        <w:t xml:space="preserve">Hernán </w:t>
+      </w:r>
+      <w:r>
+        <w:rPr>
+          <w:color w:val="44546A" w:themeColor="text2"/>
+          <w:sz w:val="40"/>
+          <w:szCs w:val="40"/>
+        </w:rPr>
+        <w:t>Blas Verna</w:t>
+      </w:r>
+    </w:p>
+    <w:p>
+      <w:pPr>
+        <w:spacing w:line="240" w:lineRule="auto"/>
+        <w:rPr>
+          <w:color w:val="44546A" w:themeColor="text2"/>
+          <w:sz w:val="40"/>
+          <w:szCs w:val="40"/>
+        </w:rPr>
+      </w:pPr>
+      <w:r>
+        <w:rPr>
+          <w:color w:val="44546A" w:themeColor="text2"/>
+          <w:sz w:val="40"/>
+          <w:szCs w:val="40"/>
+        </w:rPr>
+        <w:t>Santiago Jorge Aguirre</w:t>
+      </w:r>
+    </w:p>
+    <w:p>
+      <w:pPr>
+        <w:spacing w:line="240" w:lineRule="auto"/>
+        <w:rPr>
+          <w:color w:val="44546A" w:themeColor="text2"/>
+          <w:sz w:val="40"/>
+          <w:szCs w:val="40"/>
+        </w:rPr>
+      </w:pPr>
+    </w:p>
+    <w:p>
+      <w:pPr>
+        <w:spacing w:line="240" w:lineRule="auto"/>
+        <w:jc w:val="center"/>
+        <w:rPr>
+          <w:color w:val="44546A" w:themeColor="text2"/>
+          <w:sz w:val="24"/>
+          <w:szCs w:val="24"/>
+        </w:rPr>
+      </w:pPr>
+      <w:r>
+        <w:rPr>
+          <w:color w:val="44546A" w:themeColor="text2"/>
+          <w:sz w:val="24"/>
+          <w:szCs w:val="24"/>
+        </w:rPr>
+        <w:t>18/10/2023</w:t>
+      </w:r>
+    </w:p>
+    <w:p>
+      <w:pPr>
+        <w:spacing w:line="240" w:lineRule="auto"/>
+        <w:jc w:val="center"/>
+        <w:rPr>
+          <w:color w:val="44546A" w:themeColor="text2"/>
+          <w:sz w:val="24"/>
+          <w:szCs w:val="24"/>
+        </w:rPr>
+      </w:pPr>
+      <w:r>
+        <w:rPr>
+          <w:color w:val="44546A" w:themeColor="text2"/>
+          <w:sz w:val="24"/>
+          <w:szCs w:val="24"/>
+        </w:rPr>
+        <w:t>UTN FRGP – Laboratorio de Computación II</w:t>
+      </w:r>
+    </w:p>
+    <w:p>
+      <w:pPr>
+        <w:spacing w:line="240" w:lineRule="auto"/>
+      </w:pPr>
+      <w:r>
+        <w:br w:type="page"/>
+      </w:r>
+    </w:p>
+    <w:p>
+      <w:pPr>
+        <w:rPr>
+          <w:color w:val="44546A" w:themeColor="text2"/>
+          <w:sz w:val="28"/>
+          <w:szCs w:val="28"/>
+        </w:rPr>
+      </w:pPr>
+      <w:r>
+        <w:rPr>
+          <w:color w:val="44546A" w:themeColor="text2"/>
+          <w:sz w:val="28"/>
+          <w:szCs w:val="28"/>
+        </w:rPr>
+        <w:lastRenderedPageBreak/>
+        <w:t>I</w:t>
+      </w:r>
+      <w:r>
+        <w:rPr>
+          <w:color w:val="44546A" w:themeColor="text2"/>
+          <w:sz w:val="28"/>
+          <w:szCs w:val="28"/>
+        </w:rPr>
+        <w:t>NTRODUCCIÓN</w:t>
+      </w:r>
+    </w:p>
+    <w:p>
+      <w:pPr>
+        <w:rPr>
+          <w:sz w:val="24"/>
+          <w:szCs w:val="24"/>
+        </w:rPr>
+      </w:pPr>
+      <w:r>
+        <w:rPr>
+          <w:sz w:val="24"/>
+          <w:szCs w:val="24"/>
+        </w:rPr>
         <w:t>El</w:t>
       </w:r>
       <w:r>
+        <w:rPr>
+          <w:sz w:val="24"/>
+          <w:szCs w:val="24"/>
+        </w:rPr>
         <w:t xml:space="preserve"> objetivo principal es de desarrollar un sistema de inventario destinado a </w:t>
       </w:r>
       <w:r>
+        <w:rPr>
+          <w:sz w:val="24"/>
+          <w:szCs w:val="24"/>
+        </w:rPr>
         <w:t>un sistema de gestión para una empresa o comercio</w:t>
       </w:r>
       <w:r>
+        <w:rPr>
+          <w:sz w:val="24"/>
+          <w:szCs w:val="24"/>
+        </w:rPr>
         <w:t xml:space="preserve">. </w:t>
       </w:r>
       <w:r>
+        <w:rPr>
+          <w:sz w:val="24"/>
+          <w:szCs w:val="24"/>
+        </w:rPr>
         <w:t xml:space="preserve">El sistema se inspira en los programas administrativos como </w:t>
       </w:r>
       <w:proofErr w:type="spellStart"/>
       <w:r>
+        <w:rPr>
+          <w:sz w:val="24"/>
+          <w:szCs w:val="24"/>
+        </w:rPr>
         <w:t>Odoo</w:t>
       </w:r>
       <w:proofErr w:type="spellEnd"/>
       <w:r>
+        <w:rPr>
+          <w:sz w:val="24"/>
+          <w:szCs w:val="24"/>
+        </w:rPr>
         <w:t xml:space="preserve"> y </w:t>
       </w:r>
       <w:r>
+        <w:rPr>
+          <w:sz w:val="24"/>
+          <w:szCs w:val="24"/>
+        </w:rPr>
         <w:t>Tango,</w:t>
       </w:r>
       <w:r>
+        <w:rPr>
+          <w:sz w:val="24"/>
+          <w:szCs w:val="24"/>
+        </w:rPr>
         <w:t xml:space="preserve"> pero con alcance y una dinámica mucho más simplificada. El programa será hecho en el lenguaje de programación de C++ incluyendo algunas librerías de .NET para realizar la interfaz gráfica.</w:t>
       </w:r>
+      <w:r>
+        <w:rPr>
+          <w:sz w:val="24"/>
+          <w:szCs w:val="24"/>
+        </w:rPr>
+        <w:t xml:space="preserve"> </w:t>
+      </w:r>
     </w:p>
     <w:p/>
     <w:p>
-      <w:r>
-        <w:t>D</w:t>
-      </w:r>
-      <w:r>
-        <w:t>escripción del Sistema</w:t>
-      </w:r>
-    </w:p>
-    <w:p>
-      <w:r>
-        <w:t>El objetivo principal del programa es permitir llevar la trazabilidad de los ítems en inventario, las ordenes de compra y ventas que se hayan hecho o se encuentren abiertas y realizar un informe de contabilidad simple para hacer análisis de backlog y proyecciones a futuro.</w:t>
-      </w:r>
-    </w:p>
-    <w:p>
-      <w:r>
-        <w:t>El programa nos permitirá ingresos, modificaciones y un seguimiento del inventario</w:t>
-      </w:r>
-      <w:r>
-        <w:t xml:space="preserve"> por medio de la c</w:t>
-      </w:r>
-      <w:r>
-        <w:t xml:space="preserve">reación de </w:t>
-      </w:r>
-      <w:r>
+      <w:pPr>
+        <w:rPr>
+          <w:color w:val="44546A" w:themeColor="text2"/>
+          <w:sz w:val="28"/>
+          <w:szCs w:val="28"/>
+        </w:rPr>
+      </w:pPr>
+      <w:r>
+        <w:rPr>
+          <w:color w:val="44546A" w:themeColor="text2"/>
+          <w:sz w:val="28"/>
+          <w:szCs w:val="28"/>
+        </w:rPr>
+        <w:t>DESCRIPCIÓN DETALLADA DEL SISTEMA</w:t>
+      </w:r>
+    </w:p>
+    <w:p>
+      <w:pPr>
+        <w:rPr>
+          <w:sz w:val="24"/>
+          <w:szCs w:val="24"/>
+        </w:rPr>
+      </w:pPr>
+      <w:r>
+        <w:rPr>
+          <w:sz w:val="24"/>
+          <w:szCs w:val="24"/>
+        </w:rPr>
+        <w:t>El objetivo principal del programa es</w:t>
+      </w:r>
+      <w:r>
+        <w:rPr>
+          <w:sz w:val="24"/>
+          <w:szCs w:val="24"/>
+        </w:rPr>
+        <w:t xml:space="preserve"> que el mismo</w:t>
+      </w:r>
+      <w:r>
+        <w:rPr>
+          <w:sz w:val="24"/>
+          <w:szCs w:val="24"/>
+        </w:rPr>
+        <w:t xml:space="preserve"> perm</w:t>
+      </w:r>
+      <w:r>
+        <w:rPr>
+          <w:sz w:val="24"/>
+          <w:szCs w:val="24"/>
+        </w:rPr>
+        <w:t>ita</w:t>
+      </w:r>
+      <w:r>
+        <w:rPr>
+          <w:sz w:val="24"/>
+          <w:szCs w:val="24"/>
+        </w:rPr>
+        <w:t xml:space="preserve"> llevar la trazab</w:t>
+      </w:r>
+      <w:r>
+        <w:rPr>
+          <w:sz w:val="24"/>
+          <w:szCs w:val="24"/>
+        </w:rPr>
+        <w:t xml:space="preserve">ilidad </w:t>
+      </w:r>
+      <w:r>
+        <w:rPr>
+          <w:sz w:val="24"/>
+          <w:szCs w:val="24"/>
+        </w:rPr>
+        <w:t xml:space="preserve">de los </w:t>
+      </w:r>
+      <w:r>
+        <w:rPr>
+          <w:sz w:val="24"/>
+          <w:szCs w:val="24"/>
+        </w:rPr>
+        <w:t>ítems</w:t>
+      </w:r>
+      <w:r>
+        <w:rPr>
+          <w:sz w:val="24"/>
+          <w:szCs w:val="24"/>
+        </w:rPr>
+        <w:t xml:space="preserve"> </w:t>
+      </w:r>
+      <w:r>
+        <w:rPr>
+          <w:sz w:val="24"/>
+          <w:szCs w:val="24"/>
+        </w:rPr>
+        <w:t>en el inventario</w:t>
+      </w:r>
+      <w:r>
+        <w:rPr>
+          <w:sz w:val="24"/>
+          <w:szCs w:val="24"/>
+        </w:rPr>
+        <w:t>,</w:t>
+      </w:r>
+      <w:r>
+        <w:rPr>
+          <w:sz w:val="24"/>
+          <w:szCs w:val="24"/>
+        </w:rPr>
+        <w:t xml:space="preserve"> así como de las órdenes de compra y venta, tanto las que ya han sido completadas en el pasado </w:t>
+      </w:r>
+      <w:r>
+        <w:rPr>
+          <w:sz w:val="24"/>
+          <w:szCs w:val="24"/>
+        </w:rPr>
+        <w:t xml:space="preserve">como las que están en curso o se crearán en el futuro. Esto implica la capacidad de rastrear cada movimiento de los artículos </w:t>
+      </w:r>
+      <w:r>
+        <w:rPr>
+          <w:sz w:val="24"/>
+          <w:szCs w:val="24"/>
+        </w:rPr>
+        <w:t>dentro del inventario, lo que, a su vez, permite un control efectivo de todas las transacciones comerciales.</w:t>
+      </w:r>
+    </w:p>
+    <w:p>
+      <w:pPr>
+        <w:rPr>
+          <w:sz w:val="24"/>
+          <w:szCs w:val="24"/>
+        </w:rPr>
+      </w:pPr>
+      <w:r>
+        <w:rPr>
+          <w:sz w:val="24"/>
+          <w:szCs w:val="24"/>
+        </w:rPr>
+        <w:t xml:space="preserve">Este sistema posibilitará la introducción de nuevos </w:t>
+      </w:r>
+      <w:proofErr w:type="spellStart"/>
+      <w:r>
+        <w:rPr>
+          <w:sz w:val="24"/>
+          <w:szCs w:val="24"/>
+        </w:rPr>
+        <w:t>items</w:t>
+      </w:r>
+      <w:proofErr w:type="spellEnd"/>
+      <w:r>
+        <w:rPr>
+          <w:sz w:val="24"/>
+          <w:szCs w:val="24"/>
+        </w:rPr>
+        <w:t xml:space="preserve"> en el inventario, así como la realización </w:t>
+      </w:r>
+      <w:r>
+        <w:rPr>
+          <w:sz w:val="24"/>
+          <w:szCs w:val="24"/>
+        </w:rPr>
+        <w:t>d</w:t>
+      </w:r>
+      <w:r>
+        <w:rPr>
+          <w:sz w:val="24"/>
+          <w:szCs w:val="24"/>
+        </w:rPr>
+        <w:t>e modificaciones a través de la creación de ordenes de compra y venta.</w:t>
+      </w:r>
+    </w:p>
+    <w:p>
+      <w:pPr>
+        <w:rPr>
+          <w:sz w:val="24"/>
+          <w:szCs w:val="24"/>
+        </w:rPr>
+      </w:pPr>
+      <w:r>
+        <w:rPr>
+          <w:sz w:val="24"/>
+          <w:szCs w:val="24"/>
+        </w:rPr>
+        <w:t xml:space="preserve">Además, ofrece la capacidad de gestionar </w:t>
+      </w:r>
+      <w:r>
+        <w:rPr>
+          <w:sz w:val="24"/>
+          <w:szCs w:val="24"/>
+        </w:rPr>
+        <w:t>usuarios con distintos roles, otorgando a cada uno las acciones correspondientes a su posición en la empresa.</w:t>
+      </w:r>
+    </w:p>
+    <w:p>
+      <w:pPr>
+        <w:rPr>
+          <w:sz w:val="24"/>
+          <w:szCs w:val="24"/>
+        </w:rPr>
+      </w:pPr>
+      <w:r>
+        <w:rPr>
+          <w:sz w:val="24"/>
+          <w:szCs w:val="24"/>
+        </w:rPr>
+        <w:t>El componente fundamental que aborda este programa es la gestión del</w:t>
+      </w:r>
+      <w:r>
+        <w:rPr>
+          <w:sz w:val="24"/>
+          <w:szCs w:val="24"/>
+        </w:rPr>
+        <w:t xml:space="preserve"> inventario, que incluye la catalogación de elementos con información detallada, como nombre, descripción, marca, cantidad, precio y costo</w:t>
+      </w:r>
+      <w:r>
+        <w:rPr>
+          <w:sz w:val="24"/>
+          <w:szCs w:val="24"/>
+        </w:rPr>
+        <w:t>. Además, permite registrar si un articulo puede ser comprado o vendido, lo que es fundamental</w:t>
+      </w:r>
+      <w:r>
+        <w:rPr>
+          <w:sz w:val="24"/>
+          <w:szCs w:val="24"/>
+        </w:rPr>
+        <w:t xml:space="preserve">, ya que algunos elementos pueden ser necesarios para el funcionamiento interno de la empresa y no aptos para la venta, por ejemplo, artículos de oficina. </w:t>
+      </w:r>
+      <w:r>
+        <w:rPr>
+          <w:sz w:val="24"/>
+          <w:szCs w:val="24"/>
+        </w:rPr>
+        <w:t xml:space="preserve">El </w:t>
+      </w:r>
+      <w:r>
+        <w:rPr>
+          <w:sz w:val="24"/>
+          <w:szCs w:val="24"/>
+        </w:rPr>
+        <w:t>ingreso y egreso de los ítems de inventario se realizará por medio de ordenes de compra y venta.</w:t>
+      </w:r>
+    </w:p>
+    <w:p>
+      <w:pPr>
+        <w:rPr>
+          <w:sz w:val="24"/>
+          <w:szCs w:val="24"/>
+        </w:rPr>
+      </w:pPr>
+      <w:r>
+        <w:rPr>
+          <w:color w:val="44546A" w:themeColor="text2"/>
+          <w:sz w:val="24"/>
+          <w:szCs w:val="24"/>
+        </w:rPr>
+        <w:t>ORDENES DE COMPRA:</w:t>
+      </w:r>
+      <w:r>
+        <w:rPr>
+          <w:color w:val="44546A" w:themeColor="text2"/>
+          <w:sz w:val="24"/>
+          <w:szCs w:val="24"/>
+        </w:rPr>
+        <w:br/>
+      </w:r>
+      <w:r>
+        <w:rPr>
+          <w:sz w:val="24"/>
+          <w:szCs w:val="24"/>
+        </w:rPr>
+        <w:t xml:space="preserve">Las </w:t>
+      </w:r>
+      <w:r>
+        <w:rPr>
+          <w:sz w:val="24"/>
+          <w:szCs w:val="24"/>
+        </w:rPr>
         <w:t>órdenes</w:t>
       </w:r>
       <w:r>
-        <w:t xml:space="preserve"> de </w:t>
-      </w:r>
-      <w:r>
-        <w:t>compra</w:t>
-      </w:r>
-      <w:r>
-        <w:t xml:space="preserve"> y </w:t>
-      </w:r>
-      <w:r>
-        <w:t>venta</w:t>
-      </w:r>
-      <w:r>
-        <w:t xml:space="preserve"> de la empresa. </w:t>
-      </w:r>
-    </w:p>
-    <w:p>
-      <w:r>
-        <w:t xml:space="preserve">Se podrán crear usuarios con diferentes roles que tendrán disponible las acciones que correspondan para el rol que tengan asignado. </w:t>
-      </w:r>
-    </w:p>
-    <w:p>
-      <w:r>
-        <w:t>El inventario</w:t>
-      </w:r>
-      <w:r>
-        <w:t xml:space="preserve"> es la principal tarea que el programa resuelve. Consiste en</w:t>
-      </w:r>
-      <w:r>
-        <w:t xml:space="preserve"> ítems de los cuales se tendrá registro del nombre, descripción, </w:t>
-      </w:r>
-      <w:r>
-        <w:t>marca, cantidad, precio y costo. También existirán dos registros que permiten indicar si el ítem puede ser comprado o vendido. Esto se debe a que pueden existir ítems que sean consumibles necesarios para la empresa pero que no se puedan vender (por ejemplo, artículos de oficina). El ingreso y egreso de los ítems de inventario se realizará por medio de ordenes de compra y venta.</w:t>
-      </w:r>
-    </w:p>
-    <w:p>
-      <w:r>
-        <w:t xml:space="preserve">La aplicación también tendrá la posibilidad de crear órdenes de compra y venta. En el caso de las órdenes de compra, estas tendrán como registros el número de orden, proveedor, comprador que está realizando la compra, un listado de los ítems que se están comprando, el total gastado, y la fecha de ingreso. Por otro lado, las órdenes de venta tendrán como registros el número de orden de venta, el cliente, el vendedor que realizó la venta, el producto, el total vendido y la fecha de ingreso de la orden. </w:t>
-      </w:r>
-    </w:p>
-    <w:p>
-      <w:r>
+        <w:rPr>
+          <w:sz w:val="24"/>
+          <w:szCs w:val="24"/>
+        </w:rPr>
+        <w:t xml:space="preserve"> de compra incluyen información detallada, como número de orden, proveedor, comprador, lista de artículos adquiridos, gasto total y fecha de registro.</w:t>
+      </w:r>
+    </w:p>
+    <w:p>
+      <w:pPr>
+        <w:rPr>
+          <w:color w:val="000000" w:themeColor="text1"/>
+          <w:sz w:val="24"/>
+          <w:szCs w:val="24"/>
+        </w:rPr>
+      </w:pPr>
+      <w:r>
+        <w:rPr>
+          <w:color w:val="44546A" w:themeColor="text2"/>
+          <w:sz w:val="24"/>
+          <w:szCs w:val="24"/>
+        </w:rPr>
+        <w:t>ORDENES DE VENTA:</w:t>
+      </w:r>
+      <w:r>
+        <w:rPr>
+          <w:color w:val="44546A" w:themeColor="text2"/>
+          <w:sz w:val="24"/>
+          <w:szCs w:val="24"/>
+        </w:rPr>
+        <w:br/>
+      </w:r>
+      <w:r>
+        <w:rPr>
+          <w:color w:val="000000" w:themeColor="text1"/>
+          <w:sz w:val="24"/>
+          <w:szCs w:val="24"/>
+        </w:rPr>
+        <w:t>Las ordenes de venta contienen datos como el número de orden de venta, cliente, vendedor que realizó la venta, lista de productos vendidos, monto total y fecha de registro de la orden.</w:t>
+      </w:r>
+    </w:p>
+    <w:p>
+      <w:pPr>
+        <w:rPr>
+          <w:sz w:val="24"/>
+          <w:szCs w:val="24"/>
+        </w:rPr>
+      </w:pPr>
+      <w:r>
+        <w:rPr>
+          <w:sz w:val="24"/>
+          <w:szCs w:val="24"/>
+        </w:rPr>
         <w:t>Finalmente, existirá un esquema de usuarios y registros de clientes y proveedores que permitirá llevar una trazabilidad de los contactos de compra, venta y los usuarios que tienen permitido acceder al programa. Cada usuario tiene asignado un rol el cual le habilita las opciones que debe manejar para cada caso. También existe un usuario “Administrador” que es el que tiene el control total del programa y le permite crear usuarios y asignar roles.</w:t>
       </w:r>
+    </w:p>
+    <w:p>
+      <w:pPr>
+        <w:rPr>
+          <w:sz w:val="24"/>
+          <w:szCs w:val="24"/>
+        </w:rPr>
+      </w:pPr>
+      <w:r>
+        <w:rPr>
+          <w:sz w:val="24"/>
+          <w:szCs w:val="24"/>
+        </w:rPr>
+        <w:lastRenderedPageBreak/>
+        <w:t>La funcionalidad del sistema tiene como característica principal que se implemente como base de datos. En estas</w:t>
+      </w:r>
+      <w:r>
+        <w:rPr>
+          <w:sz w:val="24"/>
+          <w:szCs w:val="24"/>
+        </w:rPr>
+        <w:t xml:space="preserve"> misma, se genera un registro por cada nuevo </w:t>
+      </w:r>
+      <w:proofErr w:type="spellStart"/>
+      <w:r>
+        <w:rPr>
+          <w:sz w:val="24"/>
+          <w:szCs w:val="24"/>
+        </w:rPr>
+        <w:t>articulo</w:t>
+      </w:r>
+      <w:proofErr w:type="spellEnd"/>
+      <w:r>
+        <w:rPr>
+          <w:sz w:val="24"/>
+          <w:szCs w:val="24"/>
+        </w:rPr>
+        <w:t xml:space="preserve">, permitiendo a los usuarios decidir si se debe agregar al inventario </w:t>
+      </w:r>
+      <w:r>
+        <w:rPr>
+          <w:sz w:val="24"/>
+          <w:szCs w:val="24"/>
+        </w:rPr>
+        <w:t xml:space="preserve">o si se destinará a un uso temporal dentro del sistema. Además, el sistema está diseñado </w:t>
+      </w:r>
+      <w:r>
+        <w:rPr>
+          <w:sz w:val="24"/>
+          <w:szCs w:val="24"/>
+        </w:rPr>
+        <w:t xml:space="preserve">con una interfaz gráfica que se ha creado con el objetivo de proporcionar </w:t>
+      </w:r>
+      <w:r>
+        <w:rPr>
+          <w:sz w:val="24"/>
+          <w:szCs w:val="24"/>
+        </w:rPr>
+        <w:t>una mejor experiencia de usuario.</w:t>
+      </w:r>
+      <w:r>
+        <w:rPr>
+          <w:sz w:val="24"/>
+          <w:szCs w:val="24"/>
+        </w:rPr>
+        <w:t xml:space="preserve"> </w:t>
+      </w:r>
+    </w:p>
+    <w:p>
+      <w:pPr>
+        <w:rPr>
+          <w:sz w:val="24"/>
+          <w:szCs w:val="24"/>
+        </w:rPr>
+      </w:pPr>
+      <w:r>
+        <w:rPr>
+          <w:sz w:val="24"/>
+          <w:szCs w:val="24"/>
+        </w:rPr>
+        <w:t xml:space="preserve">Desde el control de entradas y salidas de mercancía hasta el seguimiento de trazabilidad </w:t>
+      </w:r>
+      <w:r>
+        <w:rPr>
+          <w:sz w:val="24"/>
+          <w:szCs w:val="24"/>
+        </w:rPr>
+        <w:t xml:space="preserve">de los productos. </w:t>
+      </w:r>
+      <w:r>
+        <w:rPr>
+          <w:sz w:val="24"/>
+          <w:szCs w:val="24"/>
+        </w:rPr>
+        <w:t xml:space="preserve">Un aspecto destacado es su capacidad de identificar el producto </w:t>
+      </w:r>
+      <w:r>
+        <w:rPr>
+          <w:sz w:val="24"/>
+          <w:szCs w:val="24"/>
+        </w:rPr>
+        <w:t>más</w:t>
+      </w:r>
+      <w:r>
+        <w:rPr>
+          <w:sz w:val="24"/>
+          <w:szCs w:val="24"/>
+        </w:rPr>
+        <w:t xml:space="preserve"> vendido, lo que proporciona información valiosa sobre las preferencias de</w:t>
+      </w:r>
+      <w:r>
+        <w:rPr>
+          <w:sz w:val="24"/>
+          <w:szCs w:val="24"/>
+        </w:rPr>
+        <w:t xml:space="preserve"> los clientes.</w:t>
+      </w:r>
+      <w:r>
+        <w:rPr>
+          <w:sz w:val="24"/>
+          <w:szCs w:val="24"/>
+        </w:rPr>
+        <w:t xml:space="preserve"> </w:t>
+      </w:r>
+    </w:p>
+    <w:p>
+      <w:pPr>
+        <w:rPr>
+          <w:sz w:val="24"/>
+          <w:szCs w:val="24"/>
+        </w:rPr>
+      </w:pPr>
+      <w:r>
+        <w:rPr>
+          <w:sz w:val="24"/>
+          <w:szCs w:val="24"/>
+        </w:rPr>
+        <w:t xml:space="preserve">Al interactuar con los clientes la creación de ordenes de compras y de ventas nos brinda la </w:t>
+      </w:r>
+      <w:r>
+        <w:rPr>
+          <w:sz w:val="24"/>
+          <w:szCs w:val="24"/>
+        </w:rPr>
+        <w:t>oportunidad de obtener</w:t>
+      </w:r>
+      <w:r>
+        <w:rPr>
+          <w:sz w:val="24"/>
+          <w:szCs w:val="24"/>
+        </w:rPr>
+        <w:t xml:space="preserve"> la zona geográfica y el sector en el que se desenvuelven. Un conocimiento profundo nos permitirá tomar decisiones </w:t>
+      </w:r>
+      <w:proofErr w:type="spellStart"/>
+      <w:r>
+        <w:rPr>
+          <w:sz w:val="24"/>
+          <w:szCs w:val="24"/>
+        </w:rPr>
+        <w:t>mas</w:t>
+      </w:r>
+      <w:proofErr w:type="spellEnd"/>
+      <w:r>
+        <w:rPr>
+          <w:sz w:val="24"/>
+          <w:szCs w:val="24"/>
+        </w:rPr>
+        <w:t xml:space="preserve"> s</w:t>
+      </w:r>
+      <w:r>
+        <w:rPr>
+          <w:sz w:val="24"/>
+          <w:szCs w:val="24"/>
+        </w:rPr>
+        <w:t>ó</w:t>
+      </w:r>
+      <w:r>
+        <w:rPr>
+          <w:sz w:val="24"/>
+          <w:szCs w:val="24"/>
+        </w:rPr>
+        <w:t>lidas a la hora de expandir</w:t>
+      </w:r>
+      <w:r>
+        <w:rPr>
+          <w:sz w:val="24"/>
+          <w:szCs w:val="24"/>
+        </w:rPr>
+        <w:t xml:space="preserve"> el negocio</w:t>
+      </w:r>
+      <w:r>
+        <w:rPr>
+          <w:sz w:val="24"/>
+          <w:szCs w:val="24"/>
+        </w:rPr>
+        <w:t xml:space="preserve"> y de pensar estrategias para futuros productos</w:t>
+      </w:r>
+      <w:r>
+        <w:rPr>
+          <w:sz w:val="24"/>
+          <w:szCs w:val="24"/>
+        </w:rPr>
+        <w:t>.</w:t>
+      </w:r>
+    </w:p>
+    <w:p>
+      <w:pPr>
+        <w:rPr>
+          <w:sz w:val="24"/>
+          <w:szCs w:val="24"/>
+        </w:rPr>
+      </w:pPr>
+      <w:r>
+        <w:rPr>
+          <w:sz w:val="24"/>
+          <w:szCs w:val="24"/>
+        </w:rPr>
+        <w:t xml:space="preserve">Los </w:t>
+      </w:r>
+      <w:r>
+        <w:rPr>
+          <w:sz w:val="24"/>
+          <w:szCs w:val="24"/>
+        </w:rPr>
+        <w:t>ítems</w:t>
+      </w:r>
+      <w:r>
+        <w:rPr>
+          <w:sz w:val="24"/>
+          <w:szCs w:val="24"/>
+        </w:rPr>
+        <w:t xml:space="preserve"> se identificarán un código único e irrepetible</w:t>
+      </w:r>
+      <w:r>
+        <w:rPr>
+          <w:sz w:val="24"/>
+          <w:szCs w:val="24"/>
+        </w:rPr>
+        <w:t xml:space="preserve"> y s</w:t>
+      </w:r>
+      <w:r>
+        <w:rPr>
+          <w:sz w:val="24"/>
+          <w:szCs w:val="24"/>
+        </w:rPr>
+        <w:t>erán guardados por orden de id. Estos contar</w:t>
+      </w:r>
+      <w:r>
+        <w:rPr>
+          <w:sz w:val="24"/>
+          <w:szCs w:val="24"/>
+        </w:rPr>
+        <w:t>á</w:t>
+      </w:r>
+      <w:r>
+        <w:rPr>
+          <w:sz w:val="24"/>
+          <w:szCs w:val="24"/>
+        </w:rPr>
+        <w:t>n con</w:t>
+      </w:r>
+      <w:r>
+        <w:rPr>
+          <w:sz w:val="24"/>
+          <w:szCs w:val="24"/>
+        </w:rPr>
+        <w:t xml:space="preserve"> una variedad de detalles,</w:t>
+      </w:r>
+      <w:r>
+        <w:rPr>
+          <w:sz w:val="24"/>
+          <w:szCs w:val="24"/>
+        </w:rPr>
+        <w:t xml:space="preserve"> como</w:t>
+      </w:r>
+      <w:r>
+        <w:rPr>
+          <w:sz w:val="24"/>
+          <w:szCs w:val="24"/>
+        </w:rPr>
+        <w:t xml:space="preserve"> nombre de producto, marca, precio, costo, descripción, nombre y </w:t>
+      </w:r>
+      <w:r>
+        <w:rPr>
+          <w:sz w:val="24"/>
+          <w:szCs w:val="24"/>
+        </w:rPr>
+        <w:t xml:space="preserve">una indicación de </w:t>
+      </w:r>
+      <w:r>
+        <w:rPr>
+          <w:sz w:val="24"/>
+          <w:szCs w:val="24"/>
+        </w:rPr>
+        <w:t xml:space="preserve">si </w:t>
+      </w:r>
+      <w:r>
+        <w:rPr>
+          <w:sz w:val="24"/>
+          <w:szCs w:val="24"/>
+        </w:rPr>
+        <w:t>son</w:t>
+      </w:r>
+      <w:r>
+        <w:rPr>
+          <w:sz w:val="24"/>
+          <w:szCs w:val="24"/>
+        </w:rPr>
+        <w:t xml:space="preserve"> vendible</w:t>
+      </w:r>
+      <w:r>
+        <w:rPr>
+          <w:sz w:val="24"/>
+          <w:szCs w:val="24"/>
+        </w:rPr>
+        <w:t>s</w:t>
+      </w:r>
+      <w:r>
+        <w:rPr>
+          <w:sz w:val="24"/>
+          <w:szCs w:val="24"/>
+        </w:rPr>
+        <w:t xml:space="preserve"> o comprable</w:t>
+      </w:r>
+      <w:r>
+        <w:rPr>
+          <w:sz w:val="24"/>
+          <w:szCs w:val="24"/>
+        </w:rPr>
+        <w:t>s</w:t>
+      </w:r>
+      <w:r>
+        <w:rPr>
+          <w:sz w:val="24"/>
+          <w:szCs w:val="24"/>
+        </w:rPr>
+        <w:t xml:space="preserve">.   </w:t>
+      </w:r>
+    </w:p>
+    <w:p>
+      <w:pPr>
+        <w:rPr>
+          <w:sz w:val="24"/>
+          <w:szCs w:val="24"/>
+        </w:rPr>
+      </w:pPr>
+      <w:r>
+        <w:rPr>
+          <w:sz w:val="24"/>
+          <w:szCs w:val="24"/>
+        </w:rPr>
+        <w:t xml:space="preserve">Podremos ver nuestros proveedores y guardar los datos para futuras compras. De la misma manera nuestros clientes, siempre </w:t>
+      </w:r>
+      <w:r>
+        <w:rPr>
+          <w:sz w:val="24"/>
+          <w:szCs w:val="24"/>
+        </w:rPr>
+        <w:t>disponible para abordar cualquier eventualidad o necesidad de contacto.</w:t>
+      </w:r>
+    </w:p>
+    <w:p>
+      <w:pPr>
+        <w:rPr>
+          <w:sz w:val="24"/>
+          <w:szCs w:val="24"/>
+        </w:rPr>
+      </w:pPr>
+      <w:r>
+        <w:rPr>
+          <w:sz w:val="24"/>
+          <w:szCs w:val="24"/>
+        </w:rPr>
+        <w:t>El programa esta diseñado para llevar un control del inventario, devolviendo siempre que lo necesitemos los ítems que están en stock y su cantidad</w:t>
+      </w:r>
+      <w:r>
+        <w:rPr>
+          <w:sz w:val="24"/>
+          <w:szCs w:val="24"/>
+        </w:rPr>
+        <w:t xml:space="preserve"> disponible.</w:t>
+      </w:r>
+      <w:r>
+        <w:rPr>
+          <w:sz w:val="24"/>
+          <w:szCs w:val="24"/>
+        </w:rPr>
+        <w:t xml:space="preserve"> </w:t>
+      </w:r>
+      <w:r>
+        <w:rPr>
+          <w:sz w:val="24"/>
+          <w:szCs w:val="24"/>
+        </w:rPr>
+        <w:t>Además, rastrea los artículos que están agotados o fuera de stock. Permite llevar un registro detallado de las ventas</w:t>
+      </w:r>
+      <w:r>
+        <w:rPr>
+          <w:sz w:val="24"/>
+          <w:szCs w:val="24"/>
+        </w:rPr>
+        <w:t>, tanto en términos de unidades como de valor en pesos, incluyendo el gasto, ya sea por consumo interno o por compras a proveedores</w:t>
+      </w:r>
+      <w:r>
+        <w:rPr>
+          <w:sz w:val="24"/>
+          <w:szCs w:val="24"/>
+        </w:rPr>
+        <w:t>. Esto facilita la visión completa y la trazabilidad de todas las operaciones relacionadas con el inventario.</w:t>
+      </w:r>
+      <w:r>
+        <w:rPr>
+          <w:sz w:val="24"/>
+          <w:szCs w:val="24"/>
+        </w:rPr>
+        <w:t xml:space="preserve"> </w:t>
+      </w:r>
+    </w:p>
+    <w:p>
+      <w:pPr>
+        <w:rPr>
+          <w:sz w:val="24"/>
+          <w:szCs w:val="24"/>
+        </w:rPr>
+      </w:pPr>
     </w:p>
     <w:p/>
     <w:p/>
     <w:p/>
     <w:p/>
     <w:p/>
-    <w:p/>
-    <w:p/>
-    <w:p>
-      <w:r>
+    <w:p>
+      <w:pPr>
+        <w:rPr>
+          <w:color w:val="44546A" w:themeColor="text2"/>
+          <w:sz w:val="24"/>
+          <w:szCs w:val="24"/>
+        </w:rPr>
+      </w:pPr>
+      <w:r>
+        <w:rPr>
+          <w:color w:val="44546A" w:themeColor="text2"/>
+          <w:sz w:val="24"/>
+          <w:szCs w:val="24"/>
+        </w:rPr>
+        <w:t>ANEXO I: DIAGRAMA DE CLASES</w:t>
+      </w:r>
+    </w:p>
+    <w:p>
+      <w:pPr>
+        <w:rPr>
+          <w:color w:val="44546A" w:themeColor="text2"/>
+        </w:rPr>
+      </w:pPr>
+    </w:p>
+    <w:p>
+      <w:r>
+        <w:rPr>
+          <w:noProof/>
+        </w:rPr>
         <w:lastRenderedPageBreak/>
-        <w:t>A lo largo de este informe, se detallarán las características técnicas y funcionales de este sistema, destacando su relevancia en la eficiencia operativa de la empresa.</w:t>
-      </w:r>
-    </w:p>
-    <w:p/>
-    <w:p>
-      <w:r>
-        <w:tab/>
-      </w:r>
-      <w:r>
-        <w:t xml:space="preserve">La funcionalidad del sistema tiene como característica principal que se implemente como base de datos. En estas mismas creamos un </w:t>
-      </w:r>
-      <w:proofErr w:type="spellStart"/>
-      <w:r>
-        <w:t>item</w:t>
-      </w:r>
-      <w:proofErr w:type="spellEnd"/>
-      <w:r>
-        <w:t xml:space="preserve"> nuevo donde nosotros decidimos si guardar en el inventario o darles un uso momentáneo dentro del sistema.</w:t>
-      </w:r>
-      <w:r>
-        <w:t xml:space="preserve"> Contara con una interfaz grafica para tener un gran manejo y una mejor experiencia de usuario. </w:t>
-      </w:r>
-    </w:p>
-    <w:p>
-      <w:r>
-        <w:t xml:space="preserve">Desde el control de entradas y salidas de mercancía hasta el seguimiento de trazabilidad </w:t>
-      </w:r>
-      <w:r>
-        <w:t xml:space="preserve">de los productos. Teniendo la capacidad de conocer el producto mas vendido. </w:t>
-      </w:r>
-    </w:p>
-    <w:p>
-      <w:r>
-        <w:t>Al interactuar con los clientes la creación de ordenes de compras y de ventas nos brinda la posibilidad de conocer la zona geográfica y el sector en el que se desenvuelven. Un conocimiento profundo nos permitirá tomar decisiones mas solidas a la hora de expandir y de pensar estrategias para futuros productos</w:t>
-      </w:r>
-      <w:r>
-        <w:t>.</w:t>
-      </w:r>
-    </w:p>
-    <w:p>
-      <w:r>
-        <w:t xml:space="preserve">Los </w:t>
-      </w:r>
-      <w:proofErr w:type="spellStart"/>
-      <w:r>
-        <w:t>item</w:t>
-      </w:r>
-      <w:proofErr w:type="spellEnd"/>
-      <w:r>
-        <w:t xml:space="preserve"> se identificarán un código único e irrepetible. Los </w:t>
-      </w:r>
-      <w:proofErr w:type="spellStart"/>
-      <w:r>
-        <w:t>item</w:t>
-      </w:r>
-      <w:proofErr w:type="spellEnd"/>
-      <w:r>
-        <w:t xml:space="preserve"> serán guardados por orden de id. Estos contaran con nombre de producto, marca, precio, costo, descripción, nombre y si es vendible o comprable.   </w:t>
-      </w:r>
-    </w:p>
-    <w:p>
-      <w:r>
-        <w:t xml:space="preserve">Podremos ver nuestros proveedores y guardar los datos para futuras compras. De la misma manera nuestros clientes, siempre teniendo a disposición para una eventualidad. </w:t>
-      </w:r>
-    </w:p>
-    <w:p>
-      <w:r>
-        <w:t xml:space="preserve">El programa esta diseñado para llevar un control del inventario, devolviendo siempre que lo necesitemos los ítems que están en stock y su cantidad, aquellos que no poseen stock. Cuanto llevamos vendido, la cantidad en pesos y cuando se lleva gastado, sea por consumo interno o por los proveedores. Y siempre pudiendo llevar la trazabilidad de todas estas acciones. </w:t>
-      </w:r>
-    </w:p>
-    <w:p/>
-    <w:p/>
-    <w:p/>
-    <w:p/>
-    <w:p/>
-    <w:p/>
-    <w:p/>
-    <w:p/>
-    <w:p/>
-    <w:p/>
-    <w:p/>
-    <w:p/>
-    <w:p/>
-    <w:p/>
-    <w:p>
-      <w:r>
-        <w:lastRenderedPageBreak/>
-        <w:t xml:space="preserve">Anexo Diagrama de Clases </w:t>
-      </w:r>
-    </w:p>
-    <w:p>
-      <w:r>
-        <w:rPr>
-          <w:noProof/>
-        </w:rPr>
         <w:drawing>
           <wp:inline distT="0" distB="0" distL="0" distR="0" wp14:anchorId="40D38D12" wp14:editId="0ED7BAAB">
             <wp:extent cx="5400040" cy="4641215"/>
@@ -236,7 +1170,7 @@
                     </pic:cNvPicPr>
                   </pic:nvPicPr>
                   <pic:blipFill>
-                    <a:blip r:embed="rId7">
+                    <a:blip r:embed="rId8">
                       <a:extLst>
                         <a:ext uri="{28A0092B-C50C-407E-A947-70E740481C1C}">
                           <a14:useLocalDpi xmlns:a14="http://schemas.microsoft.com/office/drawing/2010/main" val="0"/>
@@ -1010,21 +1944,6 @@
 </file>
 
 <file path=customXml/item1.xml><?xml version="1.0" encoding="utf-8"?>
-<p:properties xmlns:p="http://schemas.microsoft.com/office/2006/metadata/properties" xmlns:xsi="http://www.w3.org/2001/XMLSchema-instance" xmlns:pc="http://schemas.microsoft.com/office/infopath/2007/PartnerControls">
-  <documentManagement/>
-</p:properties>
-</file>
-
-<file path=customXml/item2.xml><?xml version="1.0" encoding="utf-8"?>
-<?mso-contentType ?>
-<FormTemplates xmlns="http://schemas.microsoft.com/sharepoint/v3/contenttype/forms">
-  <Display>DocumentLibraryForm</Display>
-  <Edit>DocumentLibraryForm</Edit>
-  <New>DocumentLibraryForm</New>
-</FormTemplates>
-</file>
-
-<file path=customXml/item3.xml><?xml version="1.0" encoding="utf-8"?>
 <ct:contentTypeSchema xmlns:ct="http://schemas.microsoft.com/office/2006/metadata/contentType" xmlns:ma="http://schemas.microsoft.com/office/2006/metadata/properties/metaAttributes" ct:_="" ma:_="" ma:contentTypeName="Documento" ma:contentTypeID="0x010100D460C5D4C186CE4B9133EC7CB0B0EF58" ma:contentTypeVersion="3" ma:contentTypeDescription="Crear nuevo documento." ma:contentTypeScope="" ma:versionID="8a057e94074adcf48356716ea0434a60">
   <xsd:schema xmlns:xsd="http://www.w3.org/2001/XMLSchema" xmlns:xs="http://www.w3.org/2001/XMLSchema" xmlns:p="http://schemas.microsoft.com/office/2006/metadata/properties" xmlns:ns3="cad50421-d66e-4f74-acc1-8e2813e2df44" targetNamespace="http://schemas.microsoft.com/office/2006/metadata/properties" ma:root="true" ma:fieldsID="d936c35c6e493529c6d08f3968ed2af7" ns3:_="">
     <xsd:import namespace="cad50421-d66e-4f74-acc1-8e2813e2df44"/>
@@ -1162,24 +2081,22 @@
 </ct:contentTypeSchema>
 </file>
 
-<file path=customXml/itemProps1.xml><?xml version="1.0" encoding="utf-8"?>
-<ds:datastoreItem xmlns:ds="http://schemas.openxmlformats.org/officeDocument/2006/customXml" ds:itemID="{70D37E08-B10A-4809-ADD4-D045F132C2C8}">
-  <ds:schemaRefs>
-    <ds:schemaRef ds:uri="http://schemas.microsoft.com/office/2006/metadata/properties"/>
-    <ds:schemaRef ds:uri="http://schemas.microsoft.com/office/infopath/2007/PartnerControls"/>
-  </ds:schemaRefs>
-</ds:datastoreItem>
+<file path=customXml/item2.xml><?xml version="1.0" encoding="utf-8"?>
+<?mso-contentType ?>
+<FormTemplates xmlns="http://schemas.microsoft.com/sharepoint/v3/contenttype/forms">
+  <Display>DocumentLibraryForm</Display>
+  <Edit>DocumentLibraryForm</Edit>
+  <New>DocumentLibraryForm</New>
+</FormTemplates>
 </file>
 
-<file path=customXml/itemProps2.xml><?xml version="1.0" encoding="utf-8"?>
-<ds:datastoreItem xmlns:ds="http://schemas.openxmlformats.org/officeDocument/2006/customXml" ds:itemID="{F6F733CA-1D1C-4A93-87A0-FE3BA6A194E5}">
-  <ds:schemaRefs>
-    <ds:schemaRef ds:uri="http://schemas.microsoft.com/sharepoint/v3/contenttype/forms"/>
-  </ds:schemaRefs>
-</ds:datastoreItem>
+<file path=customXml/item3.xml><?xml version="1.0" encoding="utf-8"?>
+<p:properties xmlns:p="http://schemas.microsoft.com/office/2006/metadata/properties" xmlns:xsi="http://www.w3.org/2001/XMLSchema-instance" xmlns:pc="http://schemas.microsoft.com/office/infopath/2007/PartnerControls">
+  <documentManagement/>
+</p:properties>
 </file>
 
-<file path=customXml/itemProps3.xml><?xml version="1.0" encoding="utf-8"?>
+<file path=customXml/itemProps1.xml><?xml version="1.0" encoding="utf-8"?>
 <ds:datastoreItem xmlns:ds="http://schemas.openxmlformats.org/officeDocument/2006/customXml" ds:itemID="{6996AF28-8555-4E6C-B4A7-6D127421B1DB}">
   <ds:schemaRefs>
     <ds:schemaRef ds:uri="http://schemas.microsoft.com/office/2006/metadata/contentType"/>
@@ -1195,4 +2112,21 @@
     <ds:schemaRef ds:uri="http://schemas.microsoft.com/internal/obd"/>
   </ds:schemaRefs>
 </ds:datastoreItem>
+</file>
+
+<file path=customXml/itemProps2.xml><?xml version="1.0" encoding="utf-8"?>
+<ds:datastoreItem xmlns:ds="http://schemas.openxmlformats.org/officeDocument/2006/customXml" ds:itemID="{F6F733CA-1D1C-4A93-87A0-FE3BA6A194E5}">
+  <ds:schemaRefs>
+    <ds:schemaRef ds:uri="http://schemas.microsoft.com/sharepoint/v3/contenttype/forms"/>
+  </ds:schemaRefs>
+</ds:datastoreItem>
+</file>
+
+<file path=customXml/itemProps3.xml><?xml version="1.0" encoding="utf-8"?>
+<ds:datastoreItem xmlns:ds="http://schemas.openxmlformats.org/officeDocument/2006/customXml" ds:itemID="{70D37E08-B10A-4809-ADD4-D045F132C2C8}">
+  <ds:schemaRefs>
+    <ds:schemaRef ds:uri="http://schemas.microsoft.com/office/2006/metadata/properties"/>
+    <ds:schemaRef ds:uri="http://schemas.microsoft.com/office/infopath/2007/PartnerControls"/>
+  </ds:schemaRefs>
+</ds:datastoreItem>
 </file>
</xml_diff>

<commit_message>
Se actualiza la vista de ingreso de items. Se agrega la vista de inventario
</commit_message>
<xml_diff>
--- a/Informe_Proyecto_Lab.docx
+++ b/Informe_Proyecto_Lab.docx
@@ -3,221 +3,1155 @@
 <w:document xmlns:wpc="http://schemas.microsoft.com/office/word/2010/wordprocessingCanvas" xmlns:cx="http://schemas.microsoft.com/office/drawing/2014/chartex" xmlns:cx1="http://schemas.microsoft.com/office/drawing/2015/9/8/chartex" xmlns:cx2="http://schemas.microsoft.com/office/drawing/2015/10/21/chartex" xmlns:cx3="http://schemas.microsoft.com/office/drawing/2016/5/9/chartex" xmlns:cx4="http://schemas.microsoft.com/office/drawing/2016/5/10/chartex" xmlns:cx5="http://schemas.microsoft.com/office/drawing/2016/5/11/chartex" xmlns:cx6="http://schemas.microsoft.com/office/drawing/2016/5/12/chartex" xmlns:cx7="http://schemas.microsoft.com/office/drawing/2016/5/13/chartex" xmlns:cx8="http://schemas.microsoft.com/office/drawing/2016/5/14/chartex" xmlns:mc="http://schemas.openxmlformats.org/markup-compatibility/2006" xmlns:aink="http://schemas.microsoft.com/office/drawing/2016/ink" xmlns:am3d="http://schemas.microsoft.com/office/drawing/2017/model3d" xmlns:o="urn:schemas-microsoft-com:office:office" xmlns:oel="http://schemas.microsoft.com/office/2019/extlst" xmlns:r="http://schemas.openxmlformats.org/officeDocument/2006/relationships" xmlns:m="http://schemas.openxmlformats.org/officeDocument/2006/math" xmlns:v="urn:schemas-microsoft-com:vml" xmlns:wp14="http://schemas.microsoft.com/office/word/2010/wordprocessingDrawing" xmlns:wp="http://schemas.openxmlformats.org/drawingml/2006/wordprocessingDrawing" xmlns:w10="urn:schemas-microsoft-com:office:word" xmlns:w="http://schemas.openxmlformats.org/wordprocessingml/2006/main" xmlns:w14="http://schemas.microsoft.com/office/word/2010/wordml" xmlns:w15="http://schemas.microsoft.com/office/word/2012/wordml" xmlns:w16cex="http://schemas.microsoft.com/office/word/2018/wordml/cex" xmlns:w16cid="http://schemas.microsoft.com/office/word/2016/wordml/cid" xmlns:w16="http://schemas.microsoft.com/office/word/2018/wordml" xmlns:w16sdtdh="http://schemas.microsoft.com/office/word/2020/wordml/sdtdatahash" xmlns:w16se="http://schemas.microsoft.com/office/word/2015/wordml/symex" xmlns:wpg="http://schemas.microsoft.com/office/word/2010/wordprocessingGroup" xmlns:wpi="http://schemas.microsoft.com/office/word/2010/wordprocessingInk" xmlns:wne="http://schemas.microsoft.com/office/word/2006/wordml" xmlns:wps="http://schemas.microsoft.com/office/word/2010/wordprocessingShape" mc:Ignorable="w14 w15 w16se w16cid w16 w16cex w16sdtdh wp14">
   <w:body>
     <w:p>
-      <w:r>
-        <w:t>introducción</w:t>
-      </w:r>
-    </w:p>
-    <w:p>
-      <w:pPr>
-        <w:ind w:firstLine="708"/>
-      </w:pPr>
-      <w:r>
+      <w:pPr>
+        <w:jc w:val="center"/>
+      </w:pPr>
+    </w:p>
+    <w:p>
+      <w:pPr>
+        <w:jc w:val="center"/>
+        <w:rPr>
+          <w:color w:val="44546A" w:themeColor="text2"/>
+          <w:sz w:val="72"/>
+          <w:szCs w:val="72"/>
+        </w:rPr>
+      </w:pPr>
+      <w:r>
+        <w:rPr>
+          <w:color w:val="44546A" w:themeColor="text2"/>
+          <w:sz w:val="72"/>
+          <w:szCs w:val="72"/>
+        </w:rPr>
+        <w:t>INFORME DEL PROYECTO</w:t>
+      </w:r>
+    </w:p>
+    <w:p>
+      <w:pPr>
+        <w:jc w:val="center"/>
+        <w:rPr>
+          <w:color w:val="44546A" w:themeColor="text2"/>
+          <w:sz w:val="72"/>
+          <w:szCs w:val="72"/>
+        </w:rPr>
+      </w:pPr>
+      <w:proofErr w:type="spellStart"/>
+      <w:r>
+        <w:rPr>
+          <w:color w:val="44546A" w:themeColor="text2"/>
+          <w:sz w:val="72"/>
+          <w:szCs w:val="72"/>
+        </w:rPr>
+        <w:t>NexaGest</w:t>
+      </w:r>
+      <w:proofErr w:type="spellEnd"/>
+    </w:p>
+    <w:p>
+      <w:pPr>
+        <w:jc w:val="center"/>
+        <w:rPr>
+          <w:color w:val="44546A" w:themeColor="text2"/>
+          <w:sz w:val="56"/>
+          <w:szCs w:val="56"/>
+        </w:rPr>
+      </w:pPr>
+      <w:r>
+        <w:rPr>
+          <w:noProof/>
+          <w:color w:val="44546A" w:themeColor="text2"/>
+          <w:sz w:val="40"/>
+          <w:szCs w:val="40"/>
+        </w:rPr>
+        <w:drawing>
+          <wp:inline distT="0" distB="0" distL="0" distR="0" wp14:anchorId="597FE71D" wp14:editId="64DC3773">
+            <wp:extent cx="4660900" cy="3872230"/>
+            <wp:effectExtent l="0" t="0" r="0" b="0"/>
+            <wp:docPr id="748085628" name="Imagen 1" descr="Interfaz de usuario gráfica&#10;&#10;Descripción generada automáticamente"/>
+            <wp:cNvGraphicFramePr>
+              <a:graphicFrameLocks xmlns:a="http://schemas.openxmlformats.org/drawingml/2006/main" noChangeAspect="1"/>
+            </wp:cNvGraphicFramePr>
+            <a:graphic xmlns:a="http://schemas.openxmlformats.org/drawingml/2006/main">
+              <a:graphicData uri="http://schemas.openxmlformats.org/drawingml/2006/picture">
+                <pic:pic xmlns:pic="http://schemas.openxmlformats.org/drawingml/2006/picture">
+                  <pic:nvPicPr>
+                    <pic:cNvPr id="748085628" name="Imagen 1" descr="Interfaz de usuario gráfica&#10;&#10;Descripción generada automáticamente"/>
+                    <pic:cNvPicPr/>
+                  </pic:nvPicPr>
+                  <pic:blipFill>
+                    <a:blip r:embed="rId7" cstate="print">
+                      <a:extLst>
+                        <a:ext uri="{28A0092B-C50C-407E-A947-70E740481C1C}">
+                          <a14:useLocalDpi xmlns:a14="http://schemas.microsoft.com/office/drawing/2010/main" val="0"/>
+                        </a:ext>
+                      </a:extLst>
+                    </a:blip>
+                    <a:stretch>
+                      <a:fillRect/>
+                    </a:stretch>
+                  </pic:blipFill>
+                  <pic:spPr>
+                    <a:xfrm>
+                      <a:off x="0" y="0"/>
+                      <a:ext cx="4660900" cy="3872230"/>
+                    </a:xfrm>
+                    <a:prstGeom prst="rect">
+                      <a:avLst/>
+                    </a:prstGeom>
+                  </pic:spPr>
+                </pic:pic>
+              </a:graphicData>
+            </a:graphic>
+          </wp:inline>
+        </w:drawing>
+      </w:r>
+    </w:p>
+    <w:p>
+      <w:pPr>
+        <w:spacing w:line="240" w:lineRule="auto"/>
+        <w:rPr>
+          <w:color w:val="44546A" w:themeColor="text2"/>
+          <w:sz w:val="40"/>
+          <w:szCs w:val="40"/>
+        </w:rPr>
+      </w:pPr>
+      <w:r>
+        <w:rPr>
+          <w:color w:val="44546A" w:themeColor="text2"/>
+          <w:sz w:val="40"/>
+          <w:szCs w:val="40"/>
+        </w:rPr>
+        <w:t>Integr</w:t>
+      </w:r>
+      <w:r>
+        <w:rPr>
+          <w:color w:val="44546A" w:themeColor="text2"/>
+          <w:sz w:val="40"/>
+          <w:szCs w:val="40"/>
+        </w:rPr>
+        <w:t>antes</w:t>
+      </w:r>
+      <w:r>
+        <w:rPr>
+          <w:color w:val="44546A" w:themeColor="text2"/>
+          <w:sz w:val="40"/>
+          <w:szCs w:val="40"/>
+        </w:rPr>
+        <w:t>:</w:t>
+      </w:r>
+      <w:r>
+        <w:rPr>
+          <w:color w:val="44546A" w:themeColor="text2"/>
+        </w:rPr>
+        <w:br/>
+      </w:r>
+      <w:r>
+        <w:rPr>
+          <w:color w:val="44546A" w:themeColor="text2"/>
+          <w:sz w:val="40"/>
+          <w:szCs w:val="40"/>
+        </w:rPr>
+        <w:t>Ezequiel Teruel</w:t>
+      </w:r>
+    </w:p>
+    <w:p>
+      <w:pPr>
+        <w:spacing w:line="240" w:lineRule="auto"/>
+        <w:rPr>
+          <w:color w:val="44546A" w:themeColor="text2"/>
+          <w:sz w:val="40"/>
+          <w:szCs w:val="40"/>
+        </w:rPr>
+      </w:pPr>
+      <w:r>
+        <w:rPr>
+          <w:color w:val="44546A" w:themeColor="text2"/>
+          <w:sz w:val="40"/>
+          <w:szCs w:val="40"/>
+        </w:rPr>
+        <w:t xml:space="preserve">Hernán </w:t>
+      </w:r>
+      <w:r>
+        <w:rPr>
+          <w:color w:val="44546A" w:themeColor="text2"/>
+          <w:sz w:val="40"/>
+          <w:szCs w:val="40"/>
+        </w:rPr>
+        <w:t>Blas Verna</w:t>
+      </w:r>
+    </w:p>
+    <w:p>
+      <w:pPr>
+        <w:spacing w:line="240" w:lineRule="auto"/>
+        <w:rPr>
+          <w:color w:val="44546A" w:themeColor="text2"/>
+          <w:sz w:val="40"/>
+          <w:szCs w:val="40"/>
+        </w:rPr>
+      </w:pPr>
+      <w:r>
+        <w:rPr>
+          <w:color w:val="44546A" w:themeColor="text2"/>
+          <w:sz w:val="40"/>
+          <w:szCs w:val="40"/>
+        </w:rPr>
+        <w:t>Santiago Jorge Aguirre</w:t>
+      </w:r>
+    </w:p>
+    <w:p>
+      <w:pPr>
+        <w:spacing w:line="240" w:lineRule="auto"/>
+        <w:rPr>
+          <w:color w:val="44546A" w:themeColor="text2"/>
+          <w:sz w:val="40"/>
+          <w:szCs w:val="40"/>
+        </w:rPr>
+      </w:pPr>
+    </w:p>
+    <w:p>
+      <w:pPr>
+        <w:spacing w:line="240" w:lineRule="auto"/>
+        <w:jc w:val="center"/>
+        <w:rPr>
+          <w:color w:val="44546A" w:themeColor="text2"/>
+          <w:sz w:val="24"/>
+          <w:szCs w:val="24"/>
+        </w:rPr>
+      </w:pPr>
+      <w:r>
+        <w:rPr>
+          <w:color w:val="44546A" w:themeColor="text2"/>
+          <w:sz w:val="24"/>
+          <w:szCs w:val="24"/>
+        </w:rPr>
+        <w:t>18/10/2023</w:t>
+      </w:r>
+    </w:p>
+    <w:p>
+      <w:pPr>
+        <w:spacing w:line="240" w:lineRule="auto"/>
+        <w:jc w:val="center"/>
+        <w:rPr>
+          <w:color w:val="44546A" w:themeColor="text2"/>
+          <w:sz w:val="24"/>
+          <w:szCs w:val="24"/>
+        </w:rPr>
+      </w:pPr>
+      <w:r>
+        <w:rPr>
+          <w:color w:val="44546A" w:themeColor="text2"/>
+          <w:sz w:val="24"/>
+          <w:szCs w:val="24"/>
+        </w:rPr>
+        <w:t>UTN FRGP – Laboratorio de Computación II</w:t>
+      </w:r>
+    </w:p>
+    <w:p>
+      <w:pPr>
+        <w:spacing w:line="240" w:lineRule="auto"/>
+      </w:pPr>
+      <w:r>
+        <w:br w:type="page"/>
+      </w:r>
+    </w:p>
+    <w:p>
+      <w:pPr>
+        <w:rPr>
+          <w:color w:val="44546A" w:themeColor="text2"/>
+          <w:sz w:val="28"/>
+          <w:szCs w:val="28"/>
+        </w:rPr>
+      </w:pPr>
+      <w:r>
+        <w:rPr>
+          <w:color w:val="44546A" w:themeColor="text2"/>
+          <w:sz w:val="28"/>
+          <w:szCs w:val="28"/>
+        </w:rPr>
+        <w:lastRenderedPageBreak/>
+        <w:t>I</w:t>
+      </w:r>
+      <w:r>
+        <w:rPr>
+          <w:color w:val="44546A" w:themeColor="text2"/>
+          <w:sz w:val="28"/>
+          <w:szCs w:val="28"/>
+        </w:rPr>
+        <w:t>NTRODUCCIÓN</w:t>
+      </w:r>
+    </w:p>
+    <w:p>
+      <w:pPr>
+        <w:rPr>
+          <w:sz w:val="24"/>
+          <w:szCs w:val="24"/>
+        </w:rPr>
+      </w:pPr>
+      <w:r>
+        <w:rPr>
+          <w:sz w:val="24"/>
+          <w:szCs w:val="24"/>
+        </w:rPr>
         <w:t>El</w:t>
       </w:r>
       <w:r>
+        <w:rPr>
+          <w:sz w:val="24"/>
+          <w:szCs w:val="24"/>
+        </w:rPr>
         <w:t xml:space="preserve"> objetivo principal es de desarrollar un sistema de inventario destinado a </w:t>
       </w:r>
       <w:r>
+        <w:rPr>
+          <w:sz w:val="24"/>
+          <w:szCs w:val="24"/>
+        </w:rPr>
         <w:t>un sistema de gestión para una empresa o comercio</w:t>
       </w:r>
       <w:r>
+        <w:rPr>
+          <w:sz w:val="24"/>
+          <w:szCs w:val="24"/>
+        </w:rPr>
         <w:t xml:space="preserve">. </w:t>
       </w:r>
       <w:r>
+        <w:rPr>
+          <w:sz w:val="24"/>
+          <w:szCs w:val="24"/>
+        </w:rPr>
         <w:t xml:space="preserve">El sistema se inspira en los programas administrativos como </w:t>
       </w:r>
       <w:proofErr w:type="spellStart"/>
       <w:r>
+        <w:rPr>
+          <w:sz w:val="24"/>
+          <w:szCs w:val="24"/>
+        </w:rPr>
         <w:t>Odoo</w:t>
       </w:r>
       <w:proofErr w:type="spellEnd"/>
       <w:r>
+        <w:rPr>
+          <w:sz w:val="24"/>
+          <w:szCs w:val="24"/>
+        </w:rPr>
         <w:t xml:space="preserve"> y </w:t>
       </w:r>
       <w:r>
+        <w:rPr>
+          <w:sz w:val="24"/>
+          <w:szCs w:val="24"/>
+        </w:rPr>
         <w:t>Tango,</w:t>
       </w:r>
       <w:r>
+        <w:rPr>
+          <w:sz w:val="24"/>
+          <w:szCs w:val="24"/>
+        </w:rPr>
         <w:t xml:space="preserve"> pero con alcance y una dinámica mucho más simplificada. El programa será hecho en el lenguaje de programación de C++ incluyendo algunas librerías de .NET para realizar la interfaz gráfica.</w:t>
       </w:r>
+      <w:r>
+        <w:rPr>
+          <w:sz w:val="24"/>
+          <w:szCs w:val="24"/>
+        </w:rPr>
+        <w:t xml:space="preserve"> </w:t>
+      </w:r>
     </w:p>
     <w:p/>
     <w:p>
-      <w:r>
-        <w:t>D</w:t>
-      </w:r>
-      <w:r>
-        <w:t>escripción del Sistema</w:t>
-      </w:r>
-    </w:p>
-    <w:p>
-      <w:r>
-        <w:t>El objetivo principal del programa es permitir llevar la trazabilidad de los ítems en inventario, las ordenes de compra y ventas que se hayan hecho o se encuentren abiertas y realizar un informe de contabilidad simple para hacer análisis de backlog y proyecciones a futuro.</w:t>
-      </w:r>
-    </w:p>
-    <w:p>
-      <w:r>
-        <w:t>El programa nos permitirá ingresos, modificaciones y un seguimiento del inventario</w:t>
-      </w:r>
-      <w:r>
-        <w:t xml:space="preserve"> por medio de la c</w:t>
-      </w:r>
-      <w:r>
-        <w:t xml:space="preserve">reación de </w:t>
-      </w:r>
-      <w:r>
+      <w:pPr>
+        <w:rPr>
+          <w:color w:val="44546A" w:themeColor="text2"/>
+          <w:sz w:val="28"/>
+          <w:szCs w:val="28"/>
+        </w:rPr>
+      </w:pPr>
+      <w:r>
+        <w:rPr>
+          <w:color w:val="44546A" w:themeColor="text2"/>
+          <w:sz w:val="28"/>
+          <w:szCs w:val="28"/>
+        </w:rPr>
+        <w:t>DESCRIPCIÓN DETALLADA DEL SISTEMA</w:t>
+      </w:r>
+    </w:p>
+    <w:p>
+      <w:pPr>
+        <w:rPr>
+          <w:sz w:val="24"/>
+          <w:szCs w:val="24"/>
+        </w:rPr>
+      </w:pPr>
+      <w:r>
+        <w:rPr>
+          <w:sz w:val="24"/>
+          <w:szCs w:val="24"/>
+        </w:rPr>
+        <w:t>El objetivo principal del programa es</w:t>
+      </w:r>
+      <w:r>
+        <w:rPr>
+          <w:sz w:val="24"/>
+          <w:szCs w:val="24"/>
+        </w:rPr>
+        <w:t xml:space="preserve"> que el mismo</w:t>
+      </w:r>
+      <w:r>
+        <w:rPr>
+          <w:sz w:val="24"/>
+          <w:szCs w:val="24"/>
+        </w:rPr>
+        <w:t xml:space="preserve"> perm</w:t>
+      </w:r>
+      <w:r>
+        <w:rPr>
+          <w:sz w:val="24"/>
+          <w:szCs w:val="24"/>
+        </w:rPr>
+        <w:t>ita</w:t>
+      </w:r>
+      <w:r>
+        <w:rPr>
+          <w:sz w:val="24"/>
+          <w:szCs w:val="24"/>
+        </w:rPr>
+        <w:t xml:space="preserve"> llevar la trazab</w:t>
+      </w:r>
+      <w:r>
+        <w:rPr>
+          <w:sz w:val="24"/>
+          <w:szCs w:val="24"/>
+        </w:rPr>
+        <w:t xml:space="preserve">ilidad </w:t>
+      </w:r>
+      <w:r>
+        <w:rPr>
+          <w:sz w:val="24"/>
+          <w:szCs w:val="24"/>
+        </w:rPr>
+        <w:t xml:space="preserve">de los </w:t>
+      </w:r>
+      <w:r>
+        <w:rPr>
+          <w:sz w:val="24"/>
+          <w:szCs w:val="24"/>
+        </w:rPr>
+        <w:t>ítems</w:t>
+      </w:r>
+      <w:r>
+        <w:rPr>
+          <w:sz w:val="24"/>
+          <w:szCs w:val="24"/>
+        </w:rPr>
+        <w:t xml:space="preserve"> </w:t>
+      </w:r>
+      <w:r>
+        <w:rPr>
+          <w:sz w:val="24"/>
+          <w:szCs w:val="24"/>
+        </w:rPr>
+        <w:t>en el inventario</w:t>
+      </w:r>
+      <w:r>
+        <w:rPr>
+          <w:sz w:val="24"/>
+          <w:szCs w:val="24"/>
+        </w:rPr>
+        <w:t>,</w:t>
+      </w:r>
+      <w:r>
+        <w:rPr>
+          <w:sz w:val="24"/>
+          <w:szCs w:val="24"/>
+        </w:rPr>
+        <w:t xml:space="preserve"> así como de las órdenes de compra y venta, tanto las que ya han sido completadas en el pasado </w:t>
+      </w:r>
+      <w:r>
+        <w:rPr>
+          <w:sz w:val="24"/>
+          <w:szCs w:val="24"/>
+        </w:rPr>
+        <w:t xml:space="preserve">como las que están en curso o se crearán en el futuro. Esto implica la capacidad de rastrear cada movimiento de los artículos </w:t>
+      </w:r>
+      <w:r>
+        <w:rPr>
+          <w:sz w:val="24"/>
+          <w:szCs w:val="24"/>
+        </w:rPr>
+        <w:t>dentro del inventario, lo que, a su vez, permite un control efectivo de todas las transacciones comerciales.</w:t>
+      </w:r>
+    </w:p>
+    <w:p>
+      <w:pPr>
+        <w:rPr>
+          <w:sz w:val="24"/>
+          <w:szCs w:val="24"/>
+        </w:rPr>
+      </w:pPr>
+      <w:r>
+        <w:rPr>
+          <w:sz w:val="24"/>
+          <w:szCs w:val="24"/>
+        </w:rPr>
+        <w:t xml:space="preserve">Este sistema posibilitará la introducción de nuevos </w:t>
+      </w:r>
+      <w:proofErr w:type="spellStart"/>
+      <w:r>
+        <w:rPr>
+          <w:sz w:val="24"/>
+          <w:szCs w:val="24"/>
+        </w:rPr>
+        <w:t>items</w:t>
+      </w:r>
+      <w:proofErr w:type="spellEnd"/>
+      <w:r>
+        <w:rPr>
+          <w:sz w:val="24"/>
+          <w:szCs w:val="24"/>
+        </w:rPr>
+        <w:t xml:space="preserve"> en el inventario, así como la realización </w:t>
+      </w:r>
+      <w:r>
+        <w:rPr>
+          <w:sz w:val="24"/>
+          <w:szCs w:val="24"/>
+        </w:rPr>
+        <w:t>d</w:t>
+      </w:r>
+      <w:r>
+        <w:rPr>
+          <w:sz w:val="24"/>
+          <w:szCs w:val="24"/>
+        </w:rPr>
+        <w:t>e modificaciones a través de la creación de ordenes de compra y venta.</w:t>
+      </w:r>
+    </w:p>
+    <w:p>
+      <w:pPr>
+        <w:rPr>
+          <w:sz w:val="24"/>
+          <w:szCs w:val="24"/>
+        </w:rPr>
+      </w:pPr>
+      <w:r>
+        <w:rPr>
+          <w:sz w:val="24"/>
+          <w:szCs w:val="24"/>
+        </w:rPr>
+        <w:t xml:space="preserve">Además, ofrece la capacidad de gestionar </w:t>
+      </w:r>
+      <w:r>
+        <w:rPr>
+          <w:sz w:val="24"/>
+          <w:szCs w:val="24"/>
+        </w:rPr>
+        <w:t>usuarios con distintos roles, otorgando a cada uno las acciones correspondientes a su posición en la empresa.</w:t>
+      </w:r>
+    </w:p>
+    <w:p>
+      <w:pPr>
+        <w:rPr>
+          <w:sz w:val="24"/>
+          <w:szCs w:val="24"/>
+        </w:rPr>
+      </w:pPr>
+      <w:r>
+        <w:rPr>
+          <w:sz w:val="24"/>
+          <w:szCs w:val="24"/>
+        </w:rPr>
+        <w:t>El componente fundamental que aborda este programa es la gestión del</w:t>
+      </w:r>
+      <w:r>
+        <w:rPr>
+          <w:sz w:val="24"/>
+          <w:szCs w:val="24"/>
+        </w:rPr>
+        <w:t xml:space="preserve"> inventario, que incluye la catalogación de elementos con información detallada, como nombre, descripción, marca, cantidad, precio y costo</w:t>
+      </w:r>
+      <w:r>
+        <w:rPr>
+          <w:sz w:val="24"/>
+          <w:szCs w:val="24"/>
+        </w:rPr>
+        <w:t>. Además, permite registrar si un articulo puede ser comprado o vendido, lo que es fundamental</w:t>
+      </w:r>
+      <w:r>
+        <w:rPr>
+          <w:sz w:val="24"/>
+          <w:szCs w:val="24"/>
+        </w:rPr>
+        <w:t xml:space="preserve">, ya que algunos elementos pueden ser necesarios para el funcionamiento interno de la empresa y no aptos para la venta, por ejemplo, artículos de oficina. </w:t>
+      </w:r>
+      <w:r>
+        <w:rPr>
+          <w:sz w:val="24"/>
+          <w:szCs w:val="24"/>
+        </w:rPr>
+        <w:t xml:space="preserve">El </w:t>
+      </w:r>
+      <w:r>
+        <w:rPr>
+          <w:sz w:val="24"/>
+          <w:szCs w:val="24"/>
+        </w:rPr>
+        <w:t>ingreso y egreso de los ítems de inventario se realizará por medio de ordenes de compra y venta.</w:t>
+      </w:r>
+    </w:p>
+    <w:p>
+      <w:pPr>
+        <w:rPr>
+          <w:sz w:val="24"/>
+          <w:szCs w:val="24"/>
+        </w:rPr>
+      </w:pPr>
+      <w:r>
+        <w:rPr>
+          <w:color w:val="44546A" w:themeColor="text2"/>
+          <w:sz w:val="24"/>
+          <w:szCs w:val="24"/>
+        </w:rPr>
+        <w:t>ORDENES DE COMPRA:</w:t>
+      </w:r>
+      <w:r>
+        <w:rPr>
+          <w:color w:val="44546A" w:themeColor="text2"/>
+          <w:sz w:val="24"/>
+          <w:szCs w:val="24"/>
+        </w:rPr>
+        <w:br/>
+      </w:r>
+      <w:r>
+        <w:rPr>
+          <w:sz w:val="24"/>
+          <w:szCs w:val="24"/>
+        </w:rPr>
+        <w:t xml:space="preserve">Las </w:t>
+      </w:r>
+      <w:r>
+        <w:rPr>
+          <w:sz w:val="24"/>
+          <w:szCs w:val="24"/>
+        </w:rPr>
         <w:t>órdenes</w:t>
       </w:r>
       <w:r>
-        <w:t xml:space="preserve"> de </w:t>
-      </w:r>
-      <w:r>
-        <w:t>compra</w:t>
-      </w:r>
-      <w:r>
-        <w:t xml:space="preserve"> y </w:t>
-      </w:r>
-      <w:r>
-        <w:t>venta</w:t>
-      </w:r>
-      <w:r>
-        <w:t xml:space="preserve"> de la empresa. </w:t>
-      </w:r>
-    </w:p>
-    <w:p>
-      <w:r>
-        <w:t xml:space="preserve">Se podrán crear usuarios con diferentes roles que tendrán disponible las acciones que correspondan para el rol que tengan asignado. </w:t>
-      </w:r>
-    </w:p>
-    <w:p>
-      <w:r>
-        <w:t>El inventario</w:t>
-      </w:r>
-      <w:r>
-        <w:t xml:space="preserve"> es la principal tarea que el programa resuelve. Consiste en</w:t>
-      </w:r>
-      <w:r>
-        <w:t xml:space="preserve"> ítems de los cuales se tendrá registro del nombre, descripción, </w:t>
-      </w:r>
-      <w:r>
-        <w:t>marca, cantidad, precio y costo. También existirán dos registros que permiten indicar si el ítem puede ser comprado o vendido. Esto se debe a que pueden existir ítems que sean consumibles necesarios para la empresa pero que no se puedan vender (por ejemplo, artículos de oficina). El ingreso y egreso de los ítems de inventario se realizará por medio de ordenes de compra y venta.</w:t>
-      </w:r>
-    </w:p>
-    <w:p>
-      <w:r>
-        <w:t xml:space="preserve">La aplicación también tendrá la posibilidad de crear órdenes de compra y venta. En el caso de las órdenes de compra, estas tendrán como registros el número de orden, proveedor, comprador que está realizando la compra, un listado de los ítems que se están comprando, el total gastado, y la fecha de ingreso. Por otro lado, las órdenes de venta tendrán como registros el número de orden de venta, el cliente, el vendedor que realizó la venta, el producto, el total vendido y la fecha de ingreso de la orden. </w:t>
-      </w:r>
-    </w:p>
-    <w:p>
-      <w:r>
+        <w:rPr>
+          <w:sz w:val="24"/>
+          <w:szCs w:val="24"/>
+        </w:rPr>
+        <w:t xml:space="preserve"> de compra incluyen información detallada, como número de orden, proveedor, comprador, lista de artículos adquiridos, gasto total y fecha de registro.</w:t>
+      </w:r>
+    </w:p>
+    <w:p>
+      <w:pPr>
+        <w:rPr>
+          <w:color w:val="000000" w:themeColor="text1"/>
+          <w:sz w:val="24"/>
+          <w:szCs w:val="24"/>
+        </w:rPr>
+      </w:pPr>
+      <w:r>
+        <w:rPr>
+          <w:color w:val="44546A" w:themeColor="text2"/>
+          <w:sz w:val="24"/>
+          <w:szCs w:val="24"/>
+        </w:rPr>
+        <w:t>ORDENES DE VENTA:</w:t>
+      </w:r>
+      <w:r>
+        <w:rPr>
+          <w:color w:val="44546A" w:themeColor="text2"/>
+          <w:sz w:val="24"/>
+          <w:szCs w:val="24"/>
+        </w:rPr>
+        <w:br/>
+      </w:r>
+      <w:r>
+        <w:rPr>
+          <w:color w:val="000000" w:themeColor="text1"/>
+          <w:sz w:val="24"/>
+          <w:szCs w:val="24"/>
+        </w:rPr>
+        <w:t>Las ordenes de venta contienen datos como el número de orden de venta, cliente, vendedor que realizó la venta, lista de productos vendidos, monto total y fecha de registro de la orden.</w:t>
+      </w:r>
+    </w:p>
+    <w:p>
+      <w:pPr>
+        <w:rPr>
+          <w:sz w:val="24"/>
+          <w:szCs w:val="24"/>
+        </w:rPr>
+      </w:pPr>
+      <w:r>
+        <w:rPr>
+          <w:sz w:val="24"/>
+          <w:szCs w:val="24"/>
+        </w:rPr>
         <w:t>Finalmente, existirá un esquema de usuarios y registros de clientes y proveedores que permitirá llevar una trazabilidad de los contactos de compra, venta y los usuarios que tienen permitido acceder al programa. Cada usuario tiene asignado un rol el cual le habilita las opciones que debe manejar para cada caso. También existe un usuario “Administrador” que es el que tiene el control total del programa y le permite crear usuarios y asignar roles.</w:t>
       </w:r>
+    </w:p>
+    <w:p>
+      <w:pPr>
+        <w:rPr>
+          <w:sz w:val="24"/>
+          <w:szCs w:val="24"/>
+        </w:rPr>
+      </w:pPr>
+      <w:r>
+        <w:rPr>
+          <w:sz w:val="24"/>
+          <w:szCs w:val="24"/>
+        </w:rPr>
+        <w:lastRenderedPageBreak/>
+        <w:t>La funcionalidad del sistema tiene como característica principal que se implemente como base de datos. En estas</w:t>
+      </w:r>
+      <w:r>
+        <w:rPr>
+          <w:sz w:val="24"/>
+          <w:szCs w:val="24"/>
+        </w:rPr>
+        <w:t xml:space="preserve"> misma, se genera un registro por cada nuevo </w:t>
+      </w:r>
+      <w:proofErr w:type="spellStart"/>
+      <w:r>
+        <w:rPr>
+          <w:sz w:val="24"/>
+          <w:szCs w:val="24"/>
+        </w:rPr>
+        <w:t>articulo</w:t>
+      </w:r>
+      <w:proofErr w:type="spellEnd"/>
+      <w:r>
+        <w:rPr>
+          <w:sz w:val="24"/>
+          <w:szCs w:val="24"/>
+        </w:rPr>
+        <w:t xml:space="preserve">, permitiendo a los usuarios decidir si se debe agregar al inventario </w:t>
+      </w:r>
+      <w:r>
+        <w:rPr>
+          <w:sz w:val="24"/>
+          <w:szCs w:val="24"/>
+        </w:rPr>
+        <w:t xml:space="preserve">o si se destinará a un uso temporal dentro del sistema. Además, el sistema está diseñado </w:t>
+      </w:r>
+      <w:r>
+        <w:rPr>
+          <w:sz w:val="24"/>
+          <w:szCs w:val="24"/>
+        </w:rPr>
+        <w:t xml:space="preserve">con una interfaz gráfica que se ha creado con el objetivo de proporcionar </w:t>
+      </w:r>
+      <w:r>
+        <w:rPr>
+          <w:sz w:val="24"/>
+          <w:szCs w:val="24"/>
+        </w:rPr>
+        <w:t>una mejor experiencia de usuario.</w:t>
+      </w:r>
+      <w:r>
+        <w:rPr>
+          <w:sz w:val="24"/>
+          <w:szCs w:val="24"/>
+        </w:rPr>
+        <w:t xml:space="preserve"> </w:t>
+      </w:r>
+    </w:p>
+    <w:p>
+      <w:pPr>
+        <w:rPr>
+          <w:sz w:val="24"/>
+          <w:szCs w:val="24"/>
+        </w:rPr>
+      </w:pPr>
+      <w:r>
+        <w:rPr>
+          <w:sz w:val="24"/>
+          <w:szCs w:val="24"/>
+        </w:rPr>
+        <w:t xml:space="preserve">Desde el control de entradas y salidas de mercancía hasta el seguimiento de trazabilidad </w:t>
+      </w:r>
+      <w:r>
+        <w:rPr>
+          <w:sz w:val="24"/>
+          <w:szCs w:val="24"/>
+        </w:rPr>
+        <w:t xml:space="preserve">de los productos. </w:t>
+      </w:r>
+      <w:r>
+        <w:rPr>
+          <w:sz w:val="24"/>
+          <w:szCs w:val="24"/>
+        </w:rPr>
+        <w:t xml:space="preserve">Un aspecto destacado es su capacidad de identificar el producto </w:t>
+      </w:r>
+      <w:r>
+        <w:rPr>
+          <w:sz w:val="24"/>
+          <w:szCs w:val="24"/>
+        </w:rPr>
+        <w:t>más</w:t>
+      </w:r>
+      <w:r>
+        <w:rPr>
+          <w:sz w:val="24"/>
+          <w:szCs w:val="24"/>
+        </w:rPr>
+        <w:t xml:space="preserve"> vendido, lo que proporciona información valiosa sobre las preferencias de</w:t>
+      </w:r>
+      <w:r>
+        <w:rPr>
+          <w:sz w:val="24"/>
+          <w:szCs w:val="24"/>
+        </w:rPr>
+        <w:t xml:space="preserve"> los clientes.</w:t>
+      </w:r>
+      <w:r>
+        <w:rPr>
+          <w:sz w:val="24"/>
+          <w:szCs w:val="24"/>
+        </w:rPr>
+        <w:t xml:space="preserve"> </w:t>
+      </w:r>
+    </w:p>
+    <w:p>
+      <w:pPr>
+        <w:rPr>
+          <w:sz w:val="24"/>
+          <w:szCs w:val="24"/>
+        </w:rPr>
+      </w:pPr>
+      <w:r>
+        <w:rPr>
+          <w:sz w:val="24"/>
+          <w:szCs w:val="24"/>
+        </w:rPr>
+        <w:t xml:space="preserve">Al interactuar con los clientes la creación de ordenes de compras y de ventas nos brinda la </w:t>
+      </w:r>
+      <w:r>
+        <w:rPr>
+          <w:sz w:val="24"/>
+          <w:szCs w:val="24"/>
+        </w:rPr>
+        <w:t>oportunidad de obtener</w:t>
+      </w:r>
+      <w:r>
+        <w:rPr>
+          <w:sz w:val="24"/>
+          <w:szCs w:val="24"/>
+        </w:rPr>
+        <w:t xml:space="preserve"> la zona geográfica y el sector en el que se desenvuelven. Un conocimiento profundo nos permitirá tomar decisiones </w:t>
+      </w:r>
+      <w:proofErr w:type="spellStart"/>
+      <w:r>
+        <w:rPr>
+          <w:sz w:val="24"/>
+          <w:szCs w:val="24"/>
+        </w:rPr>
+        <w:t>mas</w:t>
+      </w:r>
+      <w:proofErr w:type="spellEnd"/>
+      <w:r>
+        <w:rPr>
+          <w:sz w:val="24"/>
+          <w:szCs w:val="24"/>
+        </w:rPr>
+        <w:t xml:space="preserve"> s</w:t>
+      </w:r>
+      <w:r>
+        <w:rPr>
+          <w:sz w:val="24"/>
+          <w:szCs w:val="24"/>
+        </w:rPr>
+        <w:t>ó</w:t>
+      </w:r>
+      <w:r>
+        <w:rPr>
+          <w:sz w:val="24"/>
+          <w:szCs w:val="24"/>
+        </w:rPr>
+        <w:t>lidas a la hora de expandir</w:t>
+      </w:r>
+      <w:r>
+        <w:rPr>
+          <w:sz w:val="24"/>
+          <w:szCs w:val="24"/>
+        </w:rPr>
+        <w:t xml:space="preserve"> el negocio</w:t>
+      </w:r>
+      <w:r>
+        <w:rPr>
+          <w:sz w:val="24"/>
+          <w:szCs w:val="24"/>
+        </w:rPr>
+        <w:t xml:space="preserve"> y de pensar estrategias para futuros productos</w:t>
+      </w:r>
+      <w:r>
+        <w:rPr>
+          <w:sz w:val="24"/>
+          <w:szCs w:val="24"/>
+        </w:rPr>
+        <w:t>.</w:t>
+      </w:r>
+    </w:p>
+    <w:p>
+      <w:pPr>
+        <w:rPr>
+          <w:sz w:val="24"/>
+          <w:szCs w:val="24"/>
+        </w:rPr>
+      </w:pPr>
+      <w:r>
+        <w:rPr>
+          <w:sz w:val="24"/>
+          <w:szCs w:val="24"/>
+        </w:rPr>
+        <w:t xml:space="preserve">Los </w:t>
+      </w:r>
+      <w:r>
+        <w:rPr>
+          <w:sz w:val="24"/>
+          <w:szCs w:val="24"/>
+        </w:rPr>
+        <w:t>ítems</w:t>
+      </w:r>
+      <w:r>
+        <w:rPr>
+          <w:sz w:val="24"/>
+          <w:szCs w:val="24"/>
+        </w:rPr>
+        <w:t xml:space="preserve"> se identificarán un código único e irrepetible</w:t>
+      </w:r>
+      <w:r>
+        <w:rPr>
+          <w:sz w:val="24"/>
+          <w:szCs w:val="24"/>
+        </w:rPr>
+        <w:t xml:space="preserve"> y s</w:t>
+      </w:r>
+      <w:r>
+        <w:rPr>
+          <w:sz w:val="24"/>
+          <w:szCs w:val="24"/>
+        </w:rPr>
+        <w:t>erán guardados por orden de id. Estos contar</w:t>
+      </w:r>
+      <w:r>
+        <w:rPr>
+          <w:sz w:val="24"/>
+          <w:szCs w:val="24"/>
+        </w:rPr>
+        <w:t>á</w:t>
+      </w:r>
+      <w:r>
+        <w:rPr>
+          <w:sz w:val="24"/>
+          <w:szCs w:val="24"/>
+        </w:rPr>
+        <w:t>n con</w:t>
+      </w:r>
+      <w:r>
+        <w:rPr>
+          <w:sz w:val="24"/>
+          <w:szCs w:val="24"/>
+        </w:rPr>
+        <w:t xml:space="preserve"> una variedad de detalles,</w:t>
+      </w:r>
+      <w:r>
+        <w:rPr>
+          <w:sz w:val="24"/>
+          <w:szCs w:val="24"/>
+        </w:rPr>
+        <w:t xml:space="preserve"> como</w:t>
+      </w:r>
+      <w:r>
+        <w:rPr>
+          <w:sz w:val="24"/>
+          <w:szCs w:val="24"/>
+        </w:rPr>
+        <w:t xml:space="preserve"> nombre de producto, marca, precio, costo, descripción, nombre y </w:t>
+      </w:r>
+      <w:r>
+        <w:rPr>
+          <w:sz w:val="24"/>
+          <w:szCs w:val="24"/>
+        </w:rPr>
+        <w:t xml:space="preserve">una indicación de </w:t>
+      </w:r>
+      <w:r>
+        <w:rPr>
+          <w:sz w:val="24"/>
+          <w:szCs w:val="24"/>
+        </w:rPr>
+        <w:t xml:space="preserve">si </w:t>
+      </w:r>
+      <w:r>
+        <w:rPr>
+          <w:sz w:val="24"/>
+          <w:szCs w:val="24"/>
+        </w:rPr>
+        <w:t>son</w:t>
+      </w:r>
+      <w:r>
+        <w:rPr>
+          <w:sz w:val="24"/>
+          <w:szCs w:val="24"/>
+        </w:rPr>
+        <w:t xml:space="preserve"> vendible</w:t>
+      </w:r>
+      <w:r>
+        <w:rPr>
+          <w:sz w:val="24"/>
+          <w:szCs w:val="24"/>
+        </w:rPr>
+        <w:t>s</w:t>
+      </w:r>
+      <w:r>
+        <w:rPr>
+          <w:sz w:val="24"/>
+          <w:szCs w:val="24"/>
+        </w:rPr>
+        <w:t xml:space="preserve"> o comprable</w:t>
+      </w:r>
+      <w:r>
+        <w:rPr>
+          <w:sz w:val="24"/>
+          <w:szCs w:val="24"/>
+        </w:rPr>
+        <w:t>s</w:t>
+      </w:r>
+      <w:r>
+        <w:rPr>
+          <w:sz w:val="24"/>
+          <w:szCs w:val="24"/>
+        </w:rPr>
+        <w:t xml:space="preserve">.   </w:t>
+      </w:r>
+    </w:p>
+    <w:p>
+      <w:pPr>
+        <w:rPr>
+          <w:sz w:val="24"/>
+          <w:szCs w:val="24"/>
+        </w:rPr>
+      </w:pPr>
+      <w:r>
+        <w:rPr>
+          <w:sz w:val="24"/>
+          <w:szCs w:val="24"/>
+        </w:rPr>
+        <w:t xml:space="preserve">Podremos ver nuestros proveedores y guardar los datos para futuras compras. De la misma manera nuestros clientes, siempre </w:t>
+      </w:r>
+      <w:r>
+        <w:rPr>
+          <w:sz w:val="24"/>
+          <w:szCs w:val="24"/>
+        </w:rPr>
+        <w:t>disponible para abordar cualquier eventualidad o necesidad de contacto.</w:t>
+      </w:r>
+    </w:p>
+    <w:p>
+      <w:pPr>
+        <w:rPr>
+          <w:sz w:val="24"/>
+          <w:szCs w:val="24"/>
+        </w:rPr>
+      </w:pPr>
+      <w:r>
+        <w:rPr>
+          <w:sz w:val="24"/>
+          <w:szCs w:val="24"/>
+        </w:rPr>
+        <w:t>El programa esta diseñado para llevar un control del inventario, devolviendo siempre que lo necesitemos los ítems que están en stock y su cantidad</w:t>
+      </w:r>
+      <w:r>
+        <w:rPr>
+          <w:sz w:val="24"/>
+          <w:szCs w:val="24"/>
+        </w:rPr>
+        <w:t xml:space="preserve"> disponible.</w:t>
+      </w:r>
+      <w:r>
+        <w:rPr>
+          <w:sz w:val="24"/>
+          <w:szCs w:val="24"/>
+        </w:rPr>
+        <w:t xml:space="preserve"> </w:t>
+      </w:r>
+      <w:r>
+        <w:rPr>
+          <w:sz w:val="24"/>
+          <w:szCs w:val="24"/>
+        </w:rPr>
+        <w:t>Además, rastrea los artículos que están agotados o fuera de stock. Permite llevar un registro detallado de las ventas</w:t>
+      </w:r>
+      <w:r>
+        <w:rPr>
+          <w:sz w:val="24"/>
+          <w:szCs w:val="24"/>
+        </w:rPr>
+        <w:t>, tanto en términos de unidades como de valor en pesos, incluyendo el gasto, ya sea por consumo interno o por compras a proveedores</w:t>
+      </w:r>
+      <w:r>
+        <w:rPr>
+          <w:sz w:val="24"/>
+          <w:szCs w:val="24"/>
+        </w:rPr>
+        <w:t>. Esto facilita la visión completa y la trazabilidad de todas las operaciones relacionadas con el inventario.</w:t>
+      </w:r>
+      <w:r>
+        <w:rPr>
+          <w:sz w:val="24"/>
+          <w:szCs w:val="24"/>
+        </w:rPr>
+        <w:t xml:space="preserve"> </w:t>
+      </w:r>
+    </w:p>
+    <w:p>
+      <w:pPr>
+        <w:rPr>
+          <w:sz w:val="24"/>
+          <w:szCs w:val="24"/>
+        </w:rPr>
+      </w:pPr>
     </w:p>
     <w:p/>
     <w:p/>
     <w:p/>
     <w:p/>
     <w:p/>
-    <w:p/>
-    <w:p/>
-    <w:p>
-      <w:r>
+    <w:p>
+      <w:pPr>
+        <w:rPr>
+          <w:color w:val="44546A" w:themeColor="text2"/>
+          <w:sz w:val="24"/>
+          <w:szCs w:val="24"/>
+        </w:rPr>
+      </w:pPr>
+      <w:r>
+        <w:rPr>
+          <w:color w:val="44546A" w:themeColor="text2"/>
+          <w:sz w:val="24"/>
+          <w:szCs w:val="24"/>
+        </w:rPr>
+        <w:t>ANEXO I: DIAGRAMA DE CLASES</w:t>
+      </w:r>
+    </w:p>
+    <w:p>
+      <w:pPr>
+        <w:rPr>
+          <w:color w:val="44546A" w:themeColor="text2"/>
+        </w:rPr>
+      </w:pPr>
+    </w:p>
+    <w:p>
+      <w:r>
+        <w:rPr>
+          <w:noProof/>
+        </w:rPr>
         <w:lastRenderedPageBreak/>
-        <w:t>A lo largo de este informe, se detallarán las características técnicas y funcionales de este sistema, destacando su relevancia en la eficiencia operativa de la empresa.</w:t>
-      </w:r>
-    </w:p>
-    <w:p/>
-    <w:p>
-      <w:r>
-        <w:tab/>
-      </w:r>
-      <w:r>
-        <w:t xml:space="preserve">La funcionalidad del sistema tiene como característica principal que se implemente como base de datos. En estas mismas creamos un </w:t>
-      </w:r>
-      <w:proofErr w:type="spellStart"/>
-      <w:r>
-        <w:t>item</w:t>
-      </w:r>
-      <w:proofErr w:type="spellEnd"/>
-      <w:r>
-        <w:t xml:space="preserve"> nuevo donde nosotros decidimos si guardar en el inventario o darles un uso momentáneo dentro del sistema.</w:t>
-      </w:r>
-      <w:r>
-        <w:t xml:space="preserve"> Contara con una interfaz grafica para tener un gran manejo y una mejor experiencia de usuario. </w:t>
-      </w:r>
-    </w:p>
-    <w:p>
-      <w:r>
-        <w:t xml:space="preserve">Desde el control de entradas y salidas de mercancía hasta el seguimiento de trazabilidad </w:t>
-      </w:r>
-      <w:r>
-        <w:t xml:space="preserve">de los productos. Teniendo la capacidad de conocer el producto mas vendido. </w:t>
-      </w:r>
-    </w:p>
-    <w:p>
-      <w:r>
-        <w:t>Al interactuar con los clientes la creación de ordenes de compras y de ventas nos brinda la posibilidad de conocer la zona geográfica y el sector en el que se desenvuelven. Un conocimiento profundo nos permitirá tomar decisiones mas solidas a la hora de expandir y de pensar estrategias para futuros productos</w:t>
-      </w:r>
-      <w:r>
-        <w:t>.</w:t>
-      </w:r>
-    </w:p>
-    <w:p>
-      <w:r>
-        <w:t xml:space="preserve">Los </w:t>
-      </w:r>
-      <w:proofErr w:type="spellStart"/>
-      <w:r>
-        <w:t>item</w:t>
-      </w:r>
-      <w:proofErr w:type="spellEnd"/>
-      <w:r>
-        <w:t xml:space="preserve"> se identificarán un código único e irrepetible. Los </w:t>
-      </w:r>
-      <w:proofErr w:type="spellStart"/>
-      <w:r>
-        <w:t>item</w:t>
-      </w:r>
-      <w:proofErr w:type="spellEnd"/>
-      <w:r>
-        <w:t xml:space="preserve"> serán guardados por orden de id. Estos contaran con nombre de producto, marca, precio, costo, descripción, nombre y si es vendible o comprable.   </w:t>
-      </w:r>
-    </w:p>
-    <w:p>
-      <w:r>
-        <w:t xml:space="preserve">Podremos ver nuestros proveedores y guardar los datos para futuras compras. De la misma manera nuestros clientes, siempre teniendo a disposición para una eventualidad. </w:t>
-      </w:r>
-    </w:p>
-    <w:p>
-      <w:r>
-        <w:t xml:space="preserve">El programa esta diseñado para llevar un control del inventario, devolviendo siempre que lo necesitemos los ítems que están en stock y su cantidad, aquellos que no poseen stock. Cuanto llevamos vendido, la cantidad en pesos y cuando se lleva gastado, sea por consumo interno o por los proveedores. Y siempre pudiendo llevar la trazabilidad de todas estas acciones. </w:t>
-      </w:r>
-    </w:p>
-    <w:p/>
-    <w:p/>
-    <w:p/>
-    <w:p/>
-    <w:p/>
-    <w:p/>
-    <w:p/>
-    <w:p/>
-    <w:p/>
-    <w:p/>
-    <w:p/>
-    <w:p/>
-    <w:p/>
-    <w:p/>
-    <w:p>
-      <w:r>
-        <w:lastRenderedPageBreak/>
-        <w:t xml:space="preserve">Anexo Diagrama de Clases </w:t>
-      </w:r>
-    </w:p>
-    <w:p>
-      <w:r>
-        <w:rPr>
-          <w:noProof/>
-        </w:rPr>
         <w:drawing>
           <wp:inline distT="0" distB="0" distL="0" distR="0" wp14:anchorId="40D38D12" wp14:editId="0ED7BAAB">
             <wp:extent cx="5400040" cy="4641215"/>
@@ -236,7 +1170,7 @@
                     </pic:cNvPicPr>
                   </pic:nvPicPr>
                   <pic:blipFill>
-                    <a:blip r:embed="rId7">
+                    <a:blip r:embed="rId8">
                       <a:extLst>
                         <a:ext uri="{28A0092B-C50C-407E-A947-70E740481C1C}">
                           <a14:useLocalDpi xmlns:a14="http://schemas.microsoft.com/office/drawing/2010/main" val="0"/>
@@ -1010,21 +1944,6 @@
 </file>
 
 <file path=customXml/item1.xml><?xml version="1.0" encoding="utf-8"?>
-<p:properties xmlns:p="http://schemas.microsoft.com/office/2006/metadata/properties" xmlns:xsi="http://www.w3.org/2001/XMLSchema-instance" xmlns:pc="http://schemas.microsoft.com/office/infopath/2007/PartnerControls">
-  <documentManagement/>
-</p:properties>
-</file>
-
-<file path=customXml/item2.xml><?xml version="1.0" encoding="utf-8"?>
-<?mso-contentType ?>
-<FormTemplates xmlns="http://schemas.microsoft.com/sharepoint/v3/contenttype/forms">
-  <Display>DocumentLibraryForm</Display>
-  <Edit>DocumentLibraryForm</Edit>
-  <New>DocumentLibraryForm</New>
-</FormTemplates>
-</file>
-
-<file path=customXml/item3.xml><?xml version="1.0" encoding="utf-8"?>
 <ct:contentTypeSchema xmlns:ct="http://schemas.microsoft.com/office/2006/metadata/contentType" xmlns:ma="http://schemas.microsoft.com/office/2006/metadata/properties/metaAttributes" ct:_="" ma:_="" ma:contentTypeName="Documento" ma:contentTypeID="0x010100D460C5D4C186CE4B9133EC7CB0B0EF58" ma:contentTypeVersion="3" ma:contentTypeDescription="Crear nuevo documento." ma:contentTypeScope="" ma:versionID="8a057e94074adcf48356716ea0434a60">
   <xsd:schema xmlns:xsd="http://www.w3.org/2001/XMLSchema" xmlns:xs="http://www.w3.org/2001/XMLSchema" xmlns:p="http://schemas.microsoft.com/office/2006/metadata/properties" xmlns:ns3="cad50421-d66e-4f74-acc1-8e2813e2df44" targetNamespace="http://schemas.microsoft.com/office/2006/metadata/properties" ma:root="true" ma:fieldsID="d936c35c6e493529c6d08f3968ed2af7" ns3:_="">
     <xsd:import namespace="cad50421-d66e-4f74-acc1-8e2813e2df44"/>
@@ -1162,24 +2081,22 @@
 </ct:contentTypeSchema>
 </file>
 
-<file path=customXml/itemProps1.xml><?xml version="1.0" encoding="utf-8"?>
-<ds:datastoreItem xmlns:ds="http://schemas.openxmlformats.org/officeDocument/2006/customXml" ds:itemID="{70D37E08-B10A-4809-ADD4-D045F132C2C8}">
-  <ds:schemaRefs>
-    <ds:schemaRef ds:uri="http://schemas.microsoft.com/office/2006/metadata/properties"/>
-    <ds:schemaRef ds:uri="http://schemas.microsoft.com/office/infopath/2007/PartnerControls"/>
-  </ds:schemaRefs>
-</ds:datastoreItem>
+<file path=customXml/item2.xml><?xml version="1.0" encoding="utf-8"?>
+<?mso-contentType ?>
+<FormTemplates xmlns="http://schemas.microsoft.com/sharepoint/v3/contenttype/forms">
+  <Display>DocumentLibraryForm</Display>
+  <Edit>DocumentLibraryForm</Edit>
+  <New>DocumentLibraryForm</New>
+</FormTemplates>
 </file>
 
-<file path=customXml/itemProps2.xml><?xml version="1.0" encoding="utf-8"?>
-<ds:datastoreItem xmlns:ds="http://schemas.openxmlformats.org/officeDocument/2006/customXml" ds:itemID="{F6F733CA-1D1C-4A93-87A0-FE3BA6A194E5}">
-  <ds:schemaRefs>
-    <ds:schemaRef ds:uri="http://schemas.microsoft.com/sharepoint/v3/contenttype/forms"/>
-  </ds:schemaRefs>
-</ds:datastoreItem>
+<file path=customXml/item3.xml><?xml version="1.0" encoding="utf-8"?>
+<p:properties xmlns:p="http://schemas.microsoft.com/office/2006/metadata/properties" xmlns:xsi="http://www.w3.org/2001/XMLSchema-instance" xmlns:pc="http://schemas.microsoft.com/office/infopath/2007/PartnerControls">
+  <documentManagement/>
+</p:properties>
 </file>
 
-<file path=customXml/itemProps3.xml><?xml version="1.0" encoding="utf-8"?>
+<file path=customXml/itemProps1.xml><?xml version="1.0" encoding="utf-8"?>
 <ds:datastoreItem xmlns:ds="http://schemas.openxmlformats.org/officeDocument/2006/customXml" ds:itemID="{6996AF28-8555-4E6C-B4A7-6D127421B1DB}">
   <ds:schemaRefs>
     <ds:schemaRef ds:uri="http://schemas.microsoft.com/office/2006/metadata/contentType"/>
@@ -1195,4 +2112,21 @@
     <ds:schemaRef ds:uri="http://schemas.microsoft.com/internal/obd"/>
   </ds:schemaRefs>
 </ds:datastoreItem>
+</file>
+
+<file path=customXml/itemProps2.xml><?xml version="1.0" encoding="utf-8"?>
+<ds:datastoreItem xmlns:ds="http://schemas.openxmlformats.org/officeDocument/2006/customXml" ds:itemID="{F6F733CA-1D1C-4A93-87A0-FE3BA6A194E5}">
+  <ds:schemaRefs>
+    <ds:schemaRef ds:uri="http://schemas.microsoft.com/sharepoint/v3/contenttype/forms"/>
+  </ds:schemaRefs>
+</ds:datastoreItem>
+</file>
+
+<file path=customXml/itemProps3.xml><?xml version="1.0" encoding="utf-8"?>
+<ds:datastoreItem xmlns:ds="http://schemas.openxmlformats.org/officeDocument/2006/customXml" ds:itemID="{70D37E08-B10A-4809-ADD4-D045F132C2C8}">
+  <ds:schemaRefs>
+    <ds:schemaRef ds:uri="http://schemas.microsoft.com/office/2006/metadata/properties"/>
+    <ds:schemaRef ds:uri="http://schemas.microsoft.com/office/infopath/2007/PartnerControls"/>
+  </ds:schemaRefs>
+</ds:datastoreItem>
 </file>
</xml_diff>

<commit_message>
Se agregan datos al informe. Se pasan a PDF
</commit_message>
<xml_diff>
--- a/Informe_Proyecto_Lab.docx
+++ b/Informe_Proyecto_Lab.docx
@@ -34,7 +34,6 @@
           <w:szCs w:val="72"/>
         </w:rPr>
       </w:pPr>
-      <w:proofErr w:type="spellStart"/>
       <w:r>
         <w:rPr>
           <w:color w:val="44546A" w:themeColor="text2"/>
@@ -43,7 +42,6 @@
         </w:rPr>
         <w:t>NexaGest</w:t>
       </w:r>
-      <w:proofErr w:type="spellEnd"/>
     </w:p>
     <w:p>
       <w:pPr>
@@ -222,7 +220,15 @@
           <w:sz w:val="24"/>
           <w:szCs w:val="24"/>
         </w:rPr>
-        <w:t>18/10/2023</w:t>
+        <w:t>31</w:t>
+      </w:r>
+      <w:r>
+        <w:rPr>
+          <w:color w:val="44546A" w:themeColor="text2"/>
+          <w:sz w:val="24"/>
+          <w:szCs w:val="24"/>
+        </w:rPr>
+        <w:t>/10/2023</w:t>
       </w:r>
     </w:p>
     <w:p>
@@ -318,23 +324,7 @@
           <w:sz w:val="24"/>
           <w:szCs w:val="24"/>
         </w:rPr>
-        <w:t xml:space="preserve">Para esto, contará con un menú principal y una serie de </w:t>
-      </w:r>
-      <w:proofErr w:type="spellStart"/>
-      <w:r>
-        <w:rPr>
-          <w:sz w:val="24"/>
-          <w:szCs w:val="24"/>
-        </w:rPr>
-        <w:t>submenúes</w:t>
-      </w:r>
-      <w:proofErr w:type="spellEnd"/>
-      <w:r>
-        <w:rPr>
-          <w:sz w:val="24"/>
-          <w:szCs w:val="24"/>
-        </w:rPr>
-        <w:t xml:space="preserve"> que serán la interfaz gráfica para realizar tareas como ingresar ítems, cargar compras, ver inventario, etc. </w:t>
+        <w:t xml:space="preserve">Para esto, contará con un menú principal y una serie de submenúes que serán la interfaz gráfica para realizar tareas como ingresar ítems, cargar compras, ver inventario, etc. </w:t>
       </w:r>
       <w:r>
         <w:rPr>
@@ -343,7 +333,6 @@
         </w:rPr>
         <w:t xml:space="preserve">El sistema se inspira en los programas administrativos como </w:t>
       </w:r>
-      <w:proofErr w:type="spellStart"/>
       <w:r>
         <w:rPr>
           <w:sz w:val="24"/>
@@ -351,7 +340,6 @@
         </w:rPr>
         <w:t>Odoo</w:t>
       </w:r>
-      <w:proofErr w:type="spellEnd"/>
       <w:r>
         <w:rPr>
           <w:sz w:val="24"/>
@@ -635,7 +623,7 @@
           <w:szCs w:val="24"/>
         </w:rPr>
         <w:drawing>
-          <wp:inline distT="0" distB="0" distL="0" distR="0" wp14:anchorId="24824058" wp14:editId="273B8DAC">
+          <wp:inline distT="0" distB="0" distL="0" distR="0" wp14:anchorId="24824058" wp14:editId="16935949">
             <wp:extent cx="5400040" cy="2191385"/>
             <wp:effectExtent l="0" t="0" r="0" b="0"/>
             <wp:docPr id="1554775182" name="Imagen 3"/>
@@ -669,6 +657,12 @@
                     <a:prstGeom prst="rect">
                       <a:avLst/>
                     </a:prstGeom>
+                    <a:ln>
+                      <a:noFill/>
+                    </a:ln>
+                    <a:effectLst>
+                      <a:softEdge rad="112500"/>
+                    </a:effectLst>
                   </pic:spPr>
                 </pic:pic>
               </a:graphicData>
@@ -815,6 +809,167 @@
     </w:p>
     <w:p>
       <w:pPr>
+        <w:spacing w:line="240" w:lineRule="auto"/>
+        <w:rPr>
+          <w:color w:val="44546A" w:themeColor="text2"/>
+          <w:sz w:val="24"/>
+          <w:szCs w:val="24"/>
+        </w:rPr>
+      </w:pPr>
+      <w:r>
+        <w:rPr>
+          <w:color w:val="44546A" w:themeColor="text2"/>
+          <w:sz w:val="24"/>
+          <w:szCs w:val="24"/>
+        </w:rPr>
+        <w:t>ITEMS:</w:t>
+      </w:r>
+    </w:p>
+    <w:p>
+      <w:pPr>
+        <w:rPr>
+          <w:sz w:val="24"/>
+          <w:szCs w:val="24"/>
+        </w:rPr>
+      </w:pPr>
+      <w:r>
+        <w:rPr>
+          <w:sz w:val="24"/>
+          <w:szCs w:val="24"/>
+        </w:rPr>
+        <w:t xml:space="preserve">Los </w:t>
+      </w:r>
+      <w:r>
+        <w:rPr>
+          <w:sz w:val="24"/>
+          <w:szCs w:val="24"/>
+        </w:rPr>
+        <w:t>ítems</w:t>
+      </w:r>
+      <w:r>
+        <w:rPr>
+          <w:sz w:val="24"/>
+          <w:szCs w:val="24"/>
+        </w:rPr>
+        <w:t xml:space="preserve"> se identificarán un código único e irrepetible</w:t>
+      </w:r>
+      <w:r>
+        <w:rPr>
+          <w:sz w:val="24"/>
+          <w:szCs w:val="24"/>
+        </w:rPr>
+        <w:t xml:space="preserve"> y s</w:t>
+      </w:r>
+      <w:r>
+        <w:rPr>
+          <w:sz w:val="24"/>
+          <w:szCs w:val="24"/>
+        </w:rPr>
+        <w:t>erán guardados por orden de id. Estos contar</w:t>
+      </w:r>
+      <w:r>
+        <w:rPr>
+          <w:sz w:val="24"/>
+          <w:szCs w:val="24"/>
+        </w:rPr>
+        <w:t>á</w:t>
+      </w:r>
+      <w:r>
+        <w:rPr>
+          <w:sz w:val="24"/>
+          <w:szCs w:val="24"/>
+        </w:rPr>
+        <w:t>n con</w:t>
+      </w:r>
+      <w:r>
+        <w:rPr>
+          <w:sz w:val="24"/>
+          <w:szCs w:val="24"/>
+        </w:rPr>
+        <w:t xml:space="preserve"> una variedad de detalles, como</w:t>
+      </w:r>
+      <w:r>
+        <w:rPr>
+          <w:sz w:val="24"/>
+          <w:szCs w:val="24"/>
+        </w:rPr>
+        <w:t xml:space="preserve"> nombre de producto, marca, precio, costo, descripción, nombre y </w:t>
+      </w:r>
+      <w:r>
+        <w:rPr>
+          <w:sz w:val="24"/>
+          <w:szCs w:val="24"/>
+        </w:rPr>
+        <w:t xml:space="preserve">una indicación de </w:t>
+      </w:r>
+      <w:r>
+        <w:rPr>
+          <w:sz w:val="24"/>
+          <w:szCs w:val="24"/>
+        </w:rPr>
+        <w:t xml:space="preserve">si </w:t>
+      </w:r>
+      <w:r>
+        <w:rPr>
+          <w:sz w:val="24"/>
+          <w:szCs w:val="24"/>
+        </w:rPr>
+        <w:t>son</w:t>
+      </w:r>
+      <w:r>
+        <w:rPr>
+          <w:sz w:val="24"/>
+          <w:szCs w:val="24"/>
+        </w:rPr>
+        <w:t xml:space="preserve"> vendible</w:t>
+      </w:r>
+      <w:r>
+        <w:rPr>
+          <w:sz w:val="24"/>
+          <w:szCs w:val="24"/>
+        </w:rPr>
+        <w:t>s</w:t>
+      </w:r>
+      <w:r>
+        <w:rPr>
+          <w:sz w:val="24"/>
+          <w:szCs w:val="24"/>
+        </w:rPr>
+        <w:t xml:space="preserve"> o comprable</w:t>
+      </w:r>
+      <w:r>
+        <w:rPr>
+          <w:sz w:val="24"/>
+          <w:szCs w:val="24"/>
+        </w:rPr>
+        <w:t>s</w:t>
+      </w:r>
+      <w:r>
+        <w:rPr>
+          <w:sz w:val="24"/>
+          <w:szCs w:val="24"/>
+        </w:rPr>
+        <w:t xml:space="preserve">.  </w:t>
+      </w:r>
+      <w:r>
+        <w:rPr>
+          <w:sz w:val="24"/>
+          <w:szCs w:val="24"/>
+        </w:rPr>
+        <w:t>Se podrán agregar, eliminar y modificar ítems existentes.</w:t>
+      </w:r>
+    </w:p>
+    <w:p>
+      <w:pPr>
+        <w:rPr>
+          <w:color w:val="000000" w:themeColor="text1"/>
+          <w:sz w:val="24"/>
+          <w:szCs w:val="24"/>
+        </w:rPr>
+      </w:pPr>
+    </w:p>
+    <w:p>
+      <w:pPr>
         <w:rPr>
           <w:sz w:val="24"/>
           <w:szCs w:val="24"/>
@@ -835,100 +990,86 @@
           <w:szCs w:val="24"/>
         </w:rPr>
       </w:pPr>
-      <w:r>
-        <w:rPr>
-          <w:sz w:val="24"/>
-          <w:szCs w:val="24"/>
-        </w:rPr>
-        <w:t>La funcionalidad del sistema tiene como característica principal que se implemente como base de datos. En estas</w:t>
-      </w:r>
-      <w:r>
-        <w:rPr>
-          <w:sz w:val="24"/>
-          <w:szCs w:val="24"/>
-        </w:rPr>
-        <w:t xml:space="preserve"> misma, se genera un registro por cada nuevo </w:t>
-      </w:r>
-      <w:r>
-        <w:rPr>
-          <w:sz w:val="24"/>
-          <w:szCs w:val="24"/>
-        </w:rPr>
-        <w:t>artículo</w:t>
-      </w:r>
-      <w:r>
-        <w:rPr>
-          <w:sz w:val="24"/>
-          <w:szCs w:val="24"/>
-        </w:rPr>
-        <w:t xml:space="preserve">, permitiendo a los usuarios decidir si se debe agregar al inventario </w:t>
-      </w:r>
-      <w:r>
-        <w:rPr>
-          <w:sz w:val="24"/>
-          <w:szCs w:val="24"/>
-        </w:rPr>
-        <w:t xml:space="preserve">o si se destinará a un uso temporal dentro del sistema. Además, el sistema está diseñado </w:t>
-      </w:r>
-      <w:r>
-        <w:rPr>
-          <w:sz w:val="24"/>
-          <w:szCs w:val="24"/>
-        </w:rPr>
-        <w:t xml:space="preserve">con una interfaz gráfica que se ha creado con el objetivo de proporcionar </w:t>
-      </w:r>
-      <w:r>
-        <w:rPr>
-          <w:sz w:val="24"/>
-          <w:szCs w:val="24"/>
-        </w:rPr>
-        <w:t>una mejor experiencia de usuario.</w:t>
-      </w:r>
-      <w:r>
-        <w:rPr>
-          <w:sz w:val="24"/>
-          <w:szCs w:val="24"/>
-        </w:rPr>
-        <w:t xml:space="preserve"> </w:t>
-      </w:r>
-    </w:p>
-    <w:p>
-      <w:pPr>
-        <w:rPr>
-          <w:sz w:val="24"/>
-          <w:szCs w:val="24"/>
-        </w:rPr>
-      </w:pPr>
-      <w:r>
-        <w:rPr>
-          <w:sz w:val="24"/>
-          <w:szCs w:val="24"/>
-        </w:rPr>
-        <w:br w:type="page"/>
-      </w:r>
-    </w:p>
-    <w:p>
-      <w:pPr>
-        <w:rPr>
-          <w:sz w:val="24"/>
-          <w:szCs w:val="24"/>
-        </w:rPr>
-      </w:pPr>
-    </w:p>
-    <w:p>
-      <w:pPr>
-        <w:rPr>
-          <w:color w:val="44546A" w:themeColor="text2"/>
-          <w:sz w:val="24"/>
-          <w:szCs w:val="24"/>
-        </w:rPr>
-      </w:pPr>
-      <w:r>
-        <w:rPr>
-          <w:color w:val="44546A" w:themeColor="text2"/>
-          <w:sz w:val="24"/>
-          <w:szCs w:val="24"/>
-        </w:rPr>
+    </w:p>
+    <w:p>
+      <w:pPr>
+        <w:rPr>
+          <w:sz w:val="24"/>
+          <w:szCs w:val="24"/>
+        </w:rPr>
+      </w:pPr>
+    </w:p>
+    <w:p>
+      <w:pPr>
+        <w:rPr>
+          <w:sz w:val="24"/>
+          <w:szCs w:val="24"/>
+        </w:rPr>
+      </w:pPr>
+    </w:p>
+    <w:p>
+      <w:pPr>
+        <w:rPr>
+          <w:sz w:val="24"/>
+          <w:szCs w:val="24"/>
+        </w:rPr>
+      </w:pPr>
+    </w:p>
+    <w:p>
+      <w:pPr>
+        <w:rPr>
+          <w:sz w:val="24"/>
+          <w:szCs w:val="24"/>
+        </w:rPr>
+      </w:pPr>
+    </w:p>
+    <w:p>
+      <w:pPr>
+        <w:rPr>
+          <w:sz w:val="24"/>
+          <w:szCs w:val="24"/>
+        </w:rPr>
+      </w:pPr>
+    </w:p>
+    <w:p>
+      <w:pPr>
+        <w:rPr>
+          <w:sz w:val="24"/>
+          <w:szCs w:val="24"/>
+        </w:rPr>
+      </w:pPr>
+    </w:p>
+    <w:p>
+      <w:pPr>
+        <w:rPr>
+          <w:sz w:val="24"/>
+          <w:szCs w:val="24"/>
+        </w:rPr>
+      </w:pPr>
+    </w:p>
+    <w:p>
+      <w:pPr>
+        <w:rPr>
+          <w:sz w:val="24"/>
+          <w:szCs w:val="24"/>
+        </w:rPr>
+      </w:pPr>
+    </w:p>
+    <w:p>
+      <w:pPr>
+        <w:rPr>
+          <w:color w:val="44546A" w:themeColor="text2"/>
+          <w:sz w:val="24"/>
+          <w:szCs w:val="24"/>
+        </w:rPr>
+      </w:pPr>
+      <w:r>
+        <w:rPr>
+          <w:color w:val="44546A" w:themeColor="text2"/>
+          <w:sz w:val="24"/>
+          <w:szCs w:val="24"/>
+        </w:rPr>
+        <w:lastRenderedPageBreak/>
         <w:t>MENU PRINCIPAL:</w:t>
       </w:r>
     </w:p>
@@ -946,9 +1087,9 @@
           <w:szCs w:val="24"/>
         </w:rPr>
         <w:drawing>
-          <wp:inline distT="0" distB="0" distL="0" distR="0" wp14:anchorId="269AC7EC" wp14:editId="1D8519F3">
-            <wp:extent cx="5181600" cy="2322830"/>
-            <wp:effectExtent l="0" t="0" r="0" b="1270"/>
+          <wp:inline distT="0" distB="0" distL="0" distR="0" wp14:anchorId="269AC7EC" wp14:editId="6143DF12">
+            <wp:extent cx="5180930" cy="4192438"/>
+            <wp:effectExtent l="0" t="0" r="1270" b="0"/>
             <wp:docPr id="1218056622" name="Imagen 1" descr="Texto&#10;&#10;Descripción generada automáticamente"/>
             <wp:cNvGraphicFramePr>
               <a:graphicFrameLocks xmlns:a="http://schemas.openxmlformats.org/drawingml/2006/main" noChangeAspect="1"/>
@@ -975,7 +1116,7 @@
                   <pic:spPr>
                     <a:xfrm>
                       <a:off x="0" y="0"/>
-                      <a:ext cx="5232420" cy="2345612"/>
+                      <a:ext cx="5255683" cy="4252928"/>
                     </a:xfrm>
                     <a:prstGeom prst="rect">
                       <a:avLst/>
@@ -1000,334 +1141,64 @@
           <w:sz w:val="24"/>
           <w:szCs w:val="24"/>
         </w:rPr>
-        <w:t xml:space="preserve">Desde el control de entradas y salidas de mercancía hasta el seguimiento de trazabilidad </w:t>
-      </w:r>
-      <w:r>
-        <w:rPr>
-          <w:sz w:val="24"/>
-          <w:szCs w:val="24"/>
-        </w:rPr>
-        <w:t xml:space="preserve">de los productos. </w:t>
-      </w:r>
-      <w:r>
-        <w:rPr>
-          <w:sz w:val="24"/>
-          <w:szCs w:val="24"/>
-        </w:rPr>
-        <w:t xml:space="preserve">Un aspecto destacado es su capacidad de identificar el producto </w:t>
-      </w:r>
-      <w:r>
-        <w:rPr>
-          <w:sz w:val="24"/>
-          <w:szCs w:val="24"/>
-        </w:rPr>
-        <w:t>más</w:t>
-      </w:r>
-      <w:r>
-        <w:rPr>
-          <w:sz w:val="24"/>
-          <w:szCs w:val="24"/>
-        </w:rPr>
-        <w:t xml:space="preserve"> vendido, lo que proporciona información valiosa sobre las preferencias de</w:t>
-      </w:r>
-      <w:r>
-        <w:rPr>
-          <w:sz w:val="24"/>
-          <w:szCs w:val="24"/>
-        </w:rPr>
-        <w:t xml:space="preserve"> los clientes.</w:t>
-      </w:r>
-      <w:r>
-        <w:rPr>
-          <w:sz w:val="24"/>
-          <w:szCs w:val="24"/>
-        </w:rPr>
-        <w:t xml:space="preserve"> </w:t>
-      </w:r>
-    </w:p>
-    <w:p>
-      <w:pPr>
-        <w:rPr>
-          <w:sz w:val="24"/>
-          <w:szCs w:val="24"/>
-        </w:rPr>
-      </w:pPr>
-      <w:r>
-        <w:rPr>
-          <w:sz w:val="24"/>
-          <w:szCs w:val="24"/>
-        </w:rPr>
-        <w:t xml:space="preserve">Al interactuar con los clientes la creación de ordenes de compras y de ventas nos brinda la </w:t>
-      </w:r>
-      <w:r>
-        <w:rPr>
-          <w:sz w:val="24"/>
-          <w:szCs w:val="24"/>
-        </w:rPr>
-        <w:t>oportunidad de obtener</w:t>
-      </w:r>
-      <w:r>
-        <w:rPr>
-          <w:sz w:val="24"/>
-          <w:szCs w:val="24"/>
-        </w:rPr>
-        <w:t xml:space="preserve"> la zona geográfica y el sector en el que se desenvuelven. Un conocimiento profundo nos permitirá tomar decisiones </w:t>
-      </w:r>
-      <w:r>
-        <w:rPr>
-          <w:sz w:val="24"/>
-          <w:szCs w:val="24"/>
-        </w:rPr>
-        <w:t>más</w:t>
-      </w:r>
-      <w:r>
-        <w:rPr>
-          <w:sz w:val="24"/>
-          <w:szCs w:val="24"/>
-        </w:rPr>
-        <w:t xml:space="preserve"> s</w:t>
-      </w:r>
-      <w:r>
-        <w:rPr>
-          <w:sz w:val="24"/>
-          <w:szCs w:val="24"/>
-        </w:rPr>
-        <w:t>ó</w:t>
-      </w:r>
-      <w:r>
-        <w:rPr>
-          <w:sz w:val="24"/>
-          <w:szCs w:val="24"/>
-        </w:rPr>
-        <w:t>lidas a la hora de expandir</w:t>
-      </w:r>
-      <w:r>
-        <w:rPr>
-          <w:sz w:val="24"/>
-          <w:szCs w:val="24"/>
-        </w:rPr>
-        <w:t xml:space="preserve"> el negocio</w:t>
-      </w:r>
-      <w:r>
-        <w:rPr>
-          <w:sz w:val="24"/>
-          <w:szCs w:val="24"/>
-        </w:rPr>
-        <w:t xml:space="preserve"> y de pensar estrategias para futuros productos</w:t>
-      </w:r>
-      <w:r>
-        <w:rPr>
-          <w:sz w:val="24"/>
-          <w:szCs w:val="24"/>
-        </w:rPr>
-        <w:t>.</w:t>
-      </w:r>
-    </w:p>
-    <w:p>
-      <w:pPr>
-        <w:rPr>
-          <w:sz w:val="24"/>
-          <w:szCs w:val="24"/>
-        </w:rPr>
-      </w:pPr>
-      <w:r>
-        <w:rPr>
-          <w:sz w:val="24"/>
-          <w:szCs w:val="24"/>
-        </w:rPr>
-        <w:t xml:space="preserve">Los </w:t>
-      </w:r>
-      <w:r>
-        <w:rPr>
-          <w:sz w:val="24"/>
-          <w:szCs w:val="24"/>
-        </w:rPr>
-        <w:t>ítems</w:t>
-      </w:r>
-      <w:r>
-        <w:rPr>
-          <w:sz w:val="24"/>
-          <w:szCs w:val="24"/>
-        </w:rPr>
-        <w:t xml:space="preserve"> se identificarán un código único e irrepetible</w:t>
-      </w:r>
-      <w:r>
-        <w:rPr>
-          <w:sz w:val="24"/>
-          <w:szCs w:val="24"/>
-        </w:rPr>
-        <w:t xml:space="preserve"> y s</w:t>
-      </w:r>
-      <w:r>
-        <w:rPr>
-          <w:sz w:val="24"/>
-          <w:szCs w:val="24"/>
-        </w:rPr>
-        <w:t>erán guardados por orden de id. Estos contar</w:t>
-      </w:r>
-      <w:r>
-        <w:rPr>
-          <w:sz w:val="24"/>
-          <w:szCs w:val="24"/>
-        </w:rPr>
-        <w:t>á</w:t>
-      </w:r>
-      <w:r>
-        <w:rPr>
-          <w:sz w:val="24"/>
-          <w:szCs w:val="24"/>
-        </w:rPr>
-        <w:t>n con</w:t>
-      </w:r>
-      <w:r>
-        <w:rPr>
-          <w:sz w:val="24"/>
-          <w:szCs w:val="24"/>
-        </w:rPr>
-        <w:t xml:space="preserve"> una variedad de detalles,</w:t>
-      </w:r>
-      <w:r>
-        <w:rPr>
-          <w:sz w:val="24"/>
-          <w:szCs w:val="24"/>
-        </w:rPr>
-        <w:t xml:space="preserve"> como</w:t>
-      </w:r>
-      <w:r>
-        <w:rPr>
-          <w:sz w:val="24"/>
-          <w:szCs w:val="24"/>
-        </w:rPr>
-        <w:t xml:space="preserve"> nombre de producto, marca, precio, costo, descripción, nombre y </w:t>
-      </w:r>
-      <w:r>
-        <w:rPr>
-          <w:sz w:val="24"/>
-          <w:szCs w:val="24"/>
-        </w:rPr>
-        <w:t xml:space="preserve">una indicación de </w:t>
-      </w:r>
-      <w:r>
-        <w:rPr>
-          <w:sz w:val="24"/>
-          <w:szCs w:val="24"/>
-        </w:rPr>
-        <w:t xml:space="preserve">si </w:t>
-      </w:r>
-      <w:r>
-        <w:rPr>
-          <w:sz w:val="24"/>
-          <w:szCs w:val="24"/>
-        </w:rPr>
-        <w:t>son</w:t>
-      </w:r>
-      <w:r>
-        <w:rPr>
-          <w:sz w:val="24"/>
-          <w:szCs w:val="24"/>
-        </w:rPr>
-        <w:t xml:space="preserve"> vendible</w:t>
-      </w:r>
-      <w:r>
-        <w:rPr>
-          <w:sz w:val="24"/>
-          <w:szCs w:val="24"/>
-        </w:rPr>
-        <w:t>s</w:t>
-      </w:r>
-      <w:r>
-        <w:rPr>
-          <w:sz w:val="24"/>
-          <w:szCs w:val="24"/>
-        </w:rPr>
-        <w:t xml:space="preserve"> o comprable</w:t>
-      </w:r>
-      <w:r>
-        <w:rPr>
-          <w:sz w:val="24"/>
-          <w:szCs w:val="24"/>
-        </w:rPr>
-        <w:t>s</w:t>
-      </w:r>
-      <w:r>
-        <w:rPr>
-          <w:sz w:val="24"/>
-          <w:szCs w:val="24"/>
-        </w:rPr>
-        <w:t xml:space="preserve">.   </w:t>
-      </w:r>
-    </w:p>
-    <w:p>
-      <w:pPr>
-        <w:rPr>
-          <w:sz w:val="24"/>
-          <w:szCs w:val="24"/>
-        </w:rPr>
-      </w:pPr>
-      <w:r>
-        <w:rPr>
-          <w:sz w:val="24"/>
-          <w:szCs w:val="24"/>
-        </w:rPr>
-        <w:t xml:space="preserve">Podremos ver nuestros proveedores y guardar los datos para futuras compras. De la misma manera nuestros clientes, siempre </w:t>
-      </w:r>
-      <w:r>
-        <w:rPr>
-          <w:sz w:val="24"/>
-          <w:szCs w:val="24"/>
-        </w:rPr>
-        <w:t>disponible para abordar cualquier eventualidad o necesidad de contacto.</w:t>
-      </w:r>
-    </w:p>
-    <w:p>
-      <w:pPr>
-        <w:rPr>
-          <w:sz w:val="24"/>
-          <w:szCs w:val="24"/>
-        </w:rPr>
-      </w:pPr>
-      <w:r>
-        <w:rPr>
-          <w:sz w:val="24"/>
-          <w:szCs w:val="24"/>
-        </w:rPr>
-        <w:t>El programa esta diseñado para llevar un control del inventario, devolviendo siempre que lo necesitemos los ítems que están en stock y su cantidad</w:t>
-      </w:r>
-      <w:r>
-        <w:rPr>
-          <w:sz w:val="24"/>
-          <w:szCs w:val="24"/>
-        </w:rPr>
-        <w:t xml:space="preserve"> disponible.</w:t>
-      </w:r>
-      <w:r>
-        <w:rPr>
-          <w:sz w:val="24"/>
-          <w:szCs w:val="24"/>
-        </w:rPr>
-        <w:t xml:space="preserve"> </w:t>
-      </w:r>
-      <w:r>
-        <w:rPr>
-          <w:sz w:val="24"/>
-          <w:szCs w:val="24"/>
-        </w:rPr>
-        <w:t>Además, rastrea los artículos que están agotados o fuera de stock. Permite llevar un registro detallado de las ventas</w:t>
-      </w:r>
-      <w:r>
-        <w:rPr>
-          <w:sz w:val="24"/>
-          <w:szCs w:val="24"/>
-        </w:rPr>
-        <w:t>, tanto en términos de unidades como de valor en pesos, incluyendo el gasto, ya sea por consumo interno o por compras a proveedores</w:t>
-      </w:r>
-      <w:r>
-        <w:rPr>
-          <w:sz w:val="24"/>
-          <w:szCs w:val="24"/>
-        </w:rPr>
-        <w:t>. Esto facilita la visión completa y la trazabilidad de todas las operaciones relacionadas con el inventario.</w:t>
-      </w:r>
+        <w:t>En el menú principal se realiza la navegación por la aplicación. Permite entrar a los diferentes menús para realizar las diferentes tareas. Estos menús estarán habilitados dependiendo de las credenciales del usuario que haya ingresado al sistema.</w:t>
+      </w:r>
+    </w:p>
+    <w:p>
+      <w:pPr>
+        <w:rPr>
+          <w:sz w:val="24"/>
+          <w:szCs w:val="24"/>
+        </w:rPr>
+      </w:pPr>
+    </w:p>
+    <w:p>
+      <w:pPr>
+        <w:rPr>
+          <w:sz w:val="24"/>
+          <w:szCs w:val="24"/>
+        </w:rPr>
+      </w:pPr>
+    </w:p>
+    <w:p>
+      <w:pPr>
+        <w:rPr>
+          <w:sz w:val="24"/>
+          <w:szCs w:val="24"/>
+        </w:rPr>
+      </w:pPr>
+    </w:p>
+    <w:p>
+      <w:pPr>
+        <w:rPr>
+          <w:sz w:val="24"/>
+          <w:szCs w:val="24"/>
+        </w:rPr>
+      </w:pPr>
+    </w:p>
+    <w:p>
+      <w:pPr>
+        <w:rPr>
+          <w:sz w:val="24"/>
+          <w:szCs w:val="24"/>
+        </w:rPr>
+      </w:pPr>
+    </w:p>
+    <w:p>
+      <w:pPr>
+        <w:rPr>
+          <w:sz w:val="24"/>
+          <w:szCs w:val="24"/>
+        </w:rPr>
+      </w:pPr>
+    </w:p>
+    <w:p>
+      <w:pPr>
+        <w:rPr>
+          <w:sz w:val="24"/>
+          <w:szCs w:val="24"/>
+        </w:rPr>
+      </w:pPr>
     </w:p>
     <w:p>
       <w:pPr>
@@ -1341,21 +1212,21 @@
     <w:p/>
     <w:p/>
     <w:p/>
-    <w:p/>
-    <w:p>
-      <w:pPr>
-        <w:rPr>
-          <w:color w:val="44546A" w:themeColor="text2"/>
-          <w:sz w:val="24"/>
-          <w:szCs w:val="24"/>
-        </w:rPr>
-      </w:pPr>
-      <w:r>
-        <w:rPr>
-          <w:color w:val="44546A" w:themeColor="text2"/>
-          <w:sz w:val="24"/>
-          <w:szCs w:val="24"/>
-        </w:rPr>
+    <w:p>
+      <w:pPr>
+        <w:rPr>
+          <w:color w:val="44546A" w:themeColor="text2"/>
+          <w:sz w:val="24"/>
+          <w:szCs w:val="24"/>
+        </w:rPr>
+      </w:pPr>
+      <w:r>
+        <w:rPr>
+          <w:color w:val="44546A" w:themeColor="text2"/>
+          <w:sz w:val="24"/>
+          <w:szCs w:val="24"/>
+        </w:rPr>
+        <w:lastRenderedPageBreak/>
         <w:t>ANEXO I: DIAGRAMA DE CLASES</w:t>
       </w:r>
     </w:p>
@@ -1372,10 +1243,10 @@
           <w:noProof/>
         </w:rPr>
         <w:drawing>
-          <wp:inline distT="0" distB="0" distL="0" distR="0" wp14:anchorId="40D38D12" wp14:editId="0ED7BAAB">
-            <wp:extent cx="5400040" cy="4641215"/>
-            <wp:effectExtent l="0" t="0" r="0" b="6985"/>
-            <wp:docPr id="1692677996" name="Imagen 1"/>
+          <wp:inline distT="0" distB="0" distL="0" distR="0" wp14:anchorId="4A854930" wp14:editId="77F4336F">
+            <wp:extent cx="5400040" cy="5753100"/>
+            <wp:effectExtent l="0" t="0" r="0" b="0"/>
+            <wp:docPr id="1959217369" name="Imagen 1" descr="Imagen de la pantalla de un celular con letras&#10;&#10;Descripción generada automáticamente con confianza media"/>
             <wp:cNvGraphicFramePr>
               <a:graphicFrameLocks xmlns:a="http://schemas.openxmlformats.org/drawingml/2006/main" noChangeAspect="1"/>
             </wp:cNvGraphicFramePr>
@@ -1383,7 +1254,7 @@
               <a:graphicData uri="http://schemas.openxmlformats.org/drawingml/2006/picture">
                 <pic:pic xmlns:pic="http://schemas.openxmlformats.org/drawingml/2006/picture">
                   <pic:nvPicPr>
-                    <pic:cNvPr id="0" name="Picture 1"/>
+                    <pic:cNvPr id="1959217369" name="Imagen 1" descr="Imagen de la pantalla de un celular con letras&#10;&#10;Descripción generada automáticamente con confianza media"/>
                     <pic:cNvPicPr>
                       <a:picLocks noChangeAspect="1" noChangeArrowheads="1"/>
                     </pic:cNvPicPr>
@@ -1404,7 +1275,7 @@
                   <pic:spPr bwMode="auto">
                     <a:xfrm>
                       <a:off x="0" y="0"/>
-                      <a:ext cx="5400040" cy="4641215"/>
+                      <a:ext cx="5400040" cy="5753100"/>
                     </a:xfrm>
                     <a:prstGeom prst="rect">
                       <a:avLst/>
@@ -2169,15 +2040,6 @@
 </file>
 
 <file path=customXml/item2.xml><?xml version="1.0" encoding="utf-8"?>
-<?mso-contentType ?>
-<FormTemplates xmlns="http://schemas.microsoft.com/sharepoint/v3/contenttype/forms">
-  <Display>DocumentLibraryForm</Display>
-  <Edit>DocumentLibraryForm</Edit>
-  <New>DocumentLibraryForm</New>
-</FormTemplates>
-</file>
-
-<file path=customXml/item3.xml><?xml version="1.0" encoding="utf-8"?>
 <ct:contentTypeSchema xmlns:ct="http://schemas.microsoft.com/office/2006/metadata/contentType" xmlns:ma="http://schemas.microsoft.com/office/2006/metadata/properties/metaAttributes" ct:_="" ma:_="" ma:contentTypeName="Documento" ma:contentTypeID="0x010100D460C5D4C186CE4B9133EC7CB0B0EF58" ma:contentTypeVersion="3" ma:contentTypeDescription="Crear nuevo documento." ma:contentTypeScope="" ma:versionID="8a057e94074adcf48356716ea0434a60">
   <xsd:schema xmlns:xsd="http://www.w3.org/2001/XMLSchema" xmlns:xs="http://www.w3.org/2001/XMLSchema" xmlns:p="http://schemas.microsoft.com/office/2006/metadata/properties" xmlns:ns3="cad50421-d66e-4f74-acc1-8e2813e2df44" targetNamespace="http://schemas.microsoft.com/office/2006/metadata/properties" ma:root="true" ma:fieldsID="d936c35c6e493529c6d08f3968ed2af7" ns3:_="">
     <xsd:import namespace="cad50421-d66e-4f74-acc1-8e2813e2df44"/>
@@ -2315,6 +2177,15 @@
 </ct:contentTypeSchema>
 </file>
 
+<file path=customXml/item3.xml><?xml version="1.0" encoding="utf-8"?>
+<?mso-contentType ?>
+<FormTemplates xmlns="http://schemas.microsoft.com/sharepoint/v3/contenttype/forms">
+  <Display>DocumentLibraryForm</Display>
+  <Edit>DocumentLibraryForm</Edit>
+  <New>DocumentLibraryForm</New>
+</FormTemplates>
+</file>
+
 <file path=customXml/itemProps1.xml><?xml version="1.0" encoding="utf-8"?>
 <ds:datastoreItem xmlns:ds="http://schemas.openxmlformats.org/officeDocument/2006/customXml" ds:itemID="{70D37E08-B10A-4809-ADD4-D045F132C2C8}">
   <ds:schemaRefs>
@@ -2325,14 +2196,6 @@
 </file>
 
 <file path=customXml/itemProps2.xml><?xml version="1.0" encoding="utf-8"?>
-<ds:datastoreItem xmlns:ds="http://schemas.openxmlformats.org/officeDocument/2006/customXml" ds:itemID="{F6F733CA-1D1C-4A93-87A0-FE3BA6A194E5}">
-  <ds:schemaRefs>
-    <ds:schemaRef ds:uri="http://schemas.microsoft.com/sharepoint/v3/contenttype/forms"/>
-  </ds:schemaRefs>
-</ds:datastoreItem>
-</file>
-
-<file path=customXml/itemProps3.xml><?xml version="1.0" encoding="utf-8"?>
 <ds:datastoreItem xmlns:ds="http://schemas.openxmlformats.org/officeDocument/2006/customXml" ds:itemID="{6996AF28-8555-4E6C-B4A7-6D127421B1DB}">
   <ds:schemaRefs>
     <ds:schemaRef ds:uri="http://schemas.microsoft.com/office/2006/metadata/contentType"/>
@@ -2348,4 +2211,12 @@
     <ds:schemaRef ds:uri="http://schemas.microsoft.com/internal/obd"/>
   </ds:schemaRefs>
 </ds:datastoreItem>
+</file>
+
+<file path=customXml/itemProps3.xml><?xml version="1.0" encoding="utf-8"?>
+<ds:datastoreItem xmlns:ds="http://schemas.openxmlformats.org/officeDocument/2006/customXml" ds:itemID="{F6F733CA-1D1C-4A93-87A0-FE3BA6A194E5}">
+  <ds:schemaRefs>
+    <ds:schemaRef ds:uri="http://schemas.microsoft.com/sharepoint/v3/contenttype/forms"/>
+  </ds:schemaRefs>
+</ds:datastoreItem>
 </file>
</xml_diff>